<commit_message>
Deployed 7857fbf with MkDocs version: 1.2.3
</commit_message>
<xml_diff>
--- a/syllabus/2021-2022-spring-ce100-algorithms-and-programming-II-comp-eng.docx
+++ b/syllabus/2021-2022-spring-ce100-algorithms-and-programming-II-comp-eng.docx
@@ -6133,14 +6133,8 @@
           <w:numId w:val="17"/>
         </w:numPr>
         <w:spacing w:after="160" w:line="259" w:lineRule="auto"/>
-        <w:rPr>
-          <w:highlight w:val="yellow"/>
-        </w:rPr>
-      </w:pPr>
-      <w:r>
-        <w:rPr>
-          <w:highlight w:val="yellow"/>
-        </w:rPr>
+      </w:pPr>
+      <w:r>
         <w:t>Course Plan and Communication</w:t>
       </w:r>
     </w:p>
@@ -6152,14 +6146,8 @@
           <w:numId w:val="17"/>
         </w:numPr>
         <w:spacing w:after="160" w:line="259" w:lineRule="auto"/>
-        <w:rPr>
-          <w:highlight w:val="yellow"/>
-        </w:rPr>
-      </w:pPr>
-      <w:r>
-        <w:rPr>
-          <w:highlight w:val="yellow"/>
-        </w:rPr>
+      </w:pPr>
+      <w:r>
         <w:t>Grading System, Home works, and Exams.</w:t>
       </w:r>
     </w:p>
@@ -6171,14 +6159,8 @@
           <w:numId w:val="17"/>
         </w:numPr>
         <w:spacing w:after="160" w:line="259" w:lineRule="auto"/>
-        <w:rPr>
-          <w:highlight w:val="yellow"/>
-        </w:rPr>
-      </w:pPr>
-      <w:r>
-        <w:rPr>
-          <w:highlight w:val="yellow"/>
-        </w:rPr>
+      </w:pPr>
+      <w:r>
         <w:t>Algorithms</w:t>
       </w:r>
     </w:p>
@@ -6190,14 +6172,8 @@
           <w:numId w:val="17"/>
         </w:numPr>
         <w:spacing w:after="160" w:line="259" w:lineRule="auto"/>
-        <w:rPr>
-          <w:highlight w:val="yellow"/>
-        </w:rPr>
-      </w:pPr>
-      <w:r>
-        <w:rPr>
-          <w:highlight w:val="yellow"/>
-        </w:rPr>
+      </w:pPr>
+      <w:r>
         <w:t>Algorithm Basics</w:t>
       </w:r>
     </w:p>
@@ -6209,14 +6185,8 @@
           <w:numId w:val="17"/>
         </w:numPr>
         <w:spacing w:after="160" w:line="259" w:lineRule="auto"/>
-        <w:rPr>
-          <w:highlight w:val="yellow"/>
-        </w:rPr>
-      </w:pPr>
-      <w:r>
-        <w:rPr>
-          <w:highlight w:val="yellow"/>
-        </w:rPr>
+      </w:pPr>
+      <w:r>
         <w:t>Introduction to Analysis of Algorithms</w:t>
       </w:r>
     </w:p>
@@ -6228,14 +6198,8 @@
           <w:numId w:val="17"/>
         </w:numPr>
         <w:spacing w:after="160" w:line="259" w:lineRule="auto"/>
-        <w:rPr>
-          <w:highlight w:val="yellow"/>
-        </w:rPr>
-      </w:pPr>
-      <w:r>
-        <w:rPr>
-          <w:highlight w:val="yellow"/>
-        </w:rPr>
+      </w:pPr>
+      <w:r>
         <w:t>Algorithm Basics</w:t>
       </w:r>
     </w:p>
@@ -6247,15 +6211,9 @@
           <w:numId w:val="17"/>
         </w:numPr>
         <w:spacing w:after="160" w:line="259" w:lineRule="auto"/>
-        <w:rPr>
-          <w:highlight w:val="yellow"/>
-        </w:rPr>
       </w:pPr>
       <w:proofErr w:type="spellStart"/>
       <w:r>
-        <w:rPr>
-          <w:highlight w:val="yellow"/>
-        </w:rPr>
         <w:t>Flowgorithm</w:t>
       </w:r>
       <w:proofErr w:type="spellEnd"/>
@@ -6268,14 +6226,8 @@
           <w:numId w:val="17"/>
         </w:numPr>
         <w:spacing w:after="160" w:line="259" w:lineRule="auto"/>
-        <w:rPr>
-          <w:highlight w:val="yellow"/>
-        </w:rPr>
-      </w:pPr>
-      <w:r>
-        <w:rPr>
-          <w:highlight w:val="yellow"/>
-        </w:rPr>
+      </w:pPr>
+      <w:r>
         <w:t>Pseudocode</w:t>
       </w:r>
     </w:p>
@@ -6287,15 +6239,9 @@
           <w:numId w:val="17"/>
         </w:numPr>
         <w:spacing w:after="160" w:line="259" w:lineRule="auto"/>
-        <w:rPr>
-          <w:highlight w:val="yellow"/>
-        </w:rPr>
-      </w:pPr>
-      <w:r>
-        <w:rPr>
-          <w:highlight w:val="yellow"/>
-        </w:rPr>
-        <w:t>Sorting Problem</w:t>
+      </w:pPr>
+      <w:r>
+        <w:t xml:space="preserve">RAM (Random Access Machine Model) </w:t>
       </w:r>
     </w:p>
     <w:p>
@@ -6306,15 +6252,9 @@
           <w:numId w:val="17"/>
         </w:numPr>
         <w:spacing w:after="160" w:line="259" w:lineRule="auto"/>
-        <w:rPr>
-          <w:highlight w:val="yellow"/>
-        </w:rPr>
-      </w:pPr>
-      <w:r>
-        <w:rPr>
-          <w:highlight w:val="yellow"/>
-        </w:rPr>
-        <w:t xml:space="preserve">Insertion Sort Analysis </w:t>
+      </w:pPr>
+      <w:r>
+        <w:t>Sorting Problem</w:t>
       </w:r>
     </w:p>
     <w:p>
@@ -6325,15 +6265,9 @@
           <w:numId w:val="17"/>
         </w:numPr>
         <w:spacing w:after="160" w:line="259" w:lineRule="auto"/>
-        <w:rPr>
-          <w:highlight w:val="yellow"/>
-        </w:rPr>
-      </w:pPr>
-      <w:r>
-        <w:rPr>
-          <w:highlight w:val="yellow"/>
-        </w:rPr>
-        <w:t xml:space="preserve">Algorithm Cost Calculation for Time Complexity </w:t>
+      </w:pPr>
+      <w:r>
+        <w:t xml:space="preserve">Insertion Sort Analysis </w:t>
       </w:r>
     </w:p>
     <w:p>
@@ -6344,15 +6278,9 @@
           <w:numId w:val="17"/>
         </w:numPr>
         <w:spacing w:after="160" w:line="259" w:lineRule="auto"/>
-        <w:rPr>
-          <w:highlight w:val="yellow"/>
-        </w:rPr>
-      </w:pPr>
-      <w:r>
-        <w:rPr>
-          <w:highlight w:val="yellow"/>
-        </w:rPr>
-        <w:t xml:space="preserve">Worst, Average, and Best Case Summary </w:t>
+      </w:pPr>
+      <w:r>
+        <w:t xml:space="preserve">Algorithm Cost Calculation for Time Complexity </w:t>
       </w:r>
     </w:p>
     <w:p>
@@ -6363,15 +6291,109 @@
           <w:numId w:val="17"/>
         </w:numPr>
         <w:spacing w:after="160" w:line="259" w:lineRule="auto"/>
-        <w:rPr>
-          <w:highlight w:val="yellow"/>
-        </w:rPr>
-      </w:pPr>
-      <w:r>
-        <w:rPr>
-          <w:highlight w:val="yellow"/>
-        </w:rPr>
+      </w:pPr>
+      <w:r>
+        <w:t xml:space="preserve">Worst, Average, and Best Case Summary </w:t>
+      </w:r>
+    </w:p>
+    <w:p>
+      <w:pPr>
+        <w:pStyle w:val="ListParagraph"/>
+        <w:numPr>
+          <w:ilvl w:val="2"/>
+          <w:numId w:val="17"/>
+        </w:numPr>
+        <w:spacing w:after="160" w:line="259" w:lineRule="auto"/>
+      </w:pPr>
+      <w:r>
         <w:t>Merge Sort Analysis</w:t>
+      </w:r>
+    </w:p>
+    <w:p>
+      <w:pPr>
+        <w:pStyle w:val="ListParagraph"/>
+        <w:numPr>
+          <w:ilvl w:val="0"/>
+          <w:numId w:val="17"/>
+        </w:numPr>
+        <w:spacing w:after="160" w:line="259" w:lineRule="auto"/>
+      </w:pPr>
+      <w:r>
+        <w:t xml:space="preserve">Asymptotic Notation </w:t>
+      </w:r>
+    </w:p>
+    <w:p>
+      <w:pPr>
+        <w:pStyle w:val="ListParagraph"/>
+        <w:numPr>
+          <w:ilvl w:val="1"/>
+          <w:numId w:val="17"/>
+        </w:numPr>
+        <w:spacing w:after="160" w:line="259" w:lineRule="auto"/>
+      </w:pPr>
+      <w:r>
+        <w:lastRenderedPageBreak/>
+        <w:t xml:space="preserve">Big O Notation </w:t>
+      </w:r>
+    </w:p>
+    <w:p>
+      <w:pPr>
+        <w:pStyle w:val="ListParagraph"/>
+        <w:numPr>
+          <w:ilvl w:val="1"/>
+          <w:numId w:val="17"/>
+        </w:numPr>
+        <w:spacing w:after="160" w:line="259" w:lineRule="auto"/>
+      </w:pPr>
+      <w:r>
+        <w:t xml:space="preserve">Big </w:t>
+      </w:r>
+      <w:proofErr w:type="spellStart"/>
+      <w:r>
+        <w:t>Teta</w:t>
+      </w:r>
+      <w:proofErr w:type="spellEnd"/>
+      <w:r>
+        <w:t xml:space="preserve"> Notation </w:t>
+      </w:r>
+    </w:p>
+    <w:p>
+      <w:pPr>
+        <w:pStyle w:val="ListParagraph"/>
+        <w:numPr>
+          <w:ilvl w:val="1"/>
+          <w:numId w:val="17"/>
+        </w:numPr>
+        <w:spacing w:after="160" w:line="259" w:lineRule="auto"/>
+      </w:pPr>
+      <w:r>
+        <w:t xml:space="preserve">Big Omega Notation </w:t>
+      </w:r>
+    </w:p>
+    <w:p>
+      <w:pPr>
+        <w:pStyle w:val="ListParagraph"/>
+        <w:numPr>
+          <w:ilvl w:val="1"/>
+          <w:numId w:val="17"/>
+        </w:numPr>
+        <w:spacing w:after="160" w:line="259" w:lineRule="auto"/>
+      </w:pPr>
+      <w:r>
+        <w:t xml:space="preserve">Small o Notation </w:t>
+      </w:r>
+    </w:p>
+    <w:p>
+      <w:pPr>
+        <w:pStyle w:val="ListParagraph"/>
+        <w:numPr>
+          <w:ilvl w:val="1"/>
+          <w:numId w:val="17"/>
+        </w:numPr>
+        <w:spacing w:after="160" w:line="259" w:lineRule="auto"/>
+      </w:pPr>
+      <w:r>
+        <w:t xml:space="preserve">Small omega Notation </w:t>
       </w:r>
     </w:p>
     <w:p>
@@ -6397,7 +6419,6 @@
         <w:spacing w:after="160" w:line="259" w:lineRule="auto"/>
       </w:pPr>
       <w:r>
-        <w:lastRenderedPageBreak/>
         <w:t xml:space="preserve">Solving Recurrences </w:t>
       </w:r>
     </w:p>
@@ -6478,646 +6499,502 @@
       <w:r>
         <w:t xml:space="preserve">Binary Search </w:t>
       </w:r>
+    </w:p>
+    <w:p>
+      <w:pPr>
+        <w:pStyle w:val="ListParagraph"/>
+        <w:numPr>
+          <w:ilvl w:val="1"/>
+          <w:numId w:val="22"/>
+        </w:numPr>
+        <w:spacing w:after="160" w:line="259" w:lineRule="auto"/>
+      </w:pPr>
+      <w:r>
+        <w:t xml:space="preserve">Merge Sort Analysis </w:t>
+      </w:r>
+    </w:p>
+    <w:p>
+      <w:pPr>
+        <w:pStyle w:val="ListParagraph"/>
+        <w:numPr>
+          <w:ilvl w:val="1"/>
+          <w:numId w:val="22"/>
+        </w:numPr>
+        <w:spacing w:after="160" w:line="259" w:lineRule="auto"/>
+      </w:pPr>
+      <w:r>
+        <w:t xml:space="preserve">Complexity </w:t>
+      </w:r>
+    </w:p>
+    <w:p>
+      <w:pPr>
+        <w:pStyle w:val="ListParagraph"/>
+        <w:numPr>
+          <w:ilvl w:val="0"/>
+          <w:numId w:val="22"/>
+        </w:numPr>
+        <w:spacing w:after="160" w:line="259" w:lineRule="auto"/>
+      </w:pPr>
+      <w:r>
+        <w:t>Recurrence Solution</w:t>
+      </w:r>
+    </w:p>
+    <w:p>
+      <w:pPr>
+        <w:rPr>
+          <w:b/>
+        </w:rPr>
+      </w:pPr>
+      <w:r>
+        <w:rPr>
+          <w:b/>
+        </w:rPr>
+        <w:t>Week-3</w:t>
+      </w:r>
+    </w:p>
+    <w:p>
+      <w:pPr>
+        <w:pStyle w:val="ListParagraph"/>
+        <w:numPr>
+          <w:ilvl w:val="0"/>
+          <w:numId w:val="18"/>
+        </w:numPr>
+        <w:spacing w:after="160" w:line="259" w:lineRule="auto"/>
+      </w:pPr>
+      <w:r>
+        <w:t xml:space="preserve">Matrix Multiplication </w:t>
+      </w:r>
+    </w:p>
+    <w:p>
+      <w:pPr>
+        <w:pStyle w:val="ListParagraph"/>
+        <w:numPr>
+          <w:ilvl w:val="1"/>
+          <w:numId w:val="18"/>
+        </w:numPr>
+        <w:spacing w:after="160" w:line="259" w:lineRule="auto"/>
+      </w:pPr>
+      <w:r>
+        <w:t xml:space="preserve">Traditional </w:t>
+      </w:r>
+    </w:p>
+    <w:p>
+      <w:pPr>
+        <w:pStyle w:val="ListParagraph"/>
+        <w:numPr>
+          <w:ilvl w:val="1"/>
+          <w:numId w:val="18"/>
+        </w:numPr>
+        <w:spacing w:after="160" w:line="259" w:lineRule="auto"/>
+      </w:pPr>
+      <w:r>
+        <w:t xml:space="preserve">Recursive </w:t>
+      </w:r>
+    </w:p>
+    <w:p>
+      <w:pPr>
+        <w:pStyle w:val="ListParagraph"/>
+        <w:numPr>
+          <w:ilvl w:val="1"/>
+          <w:numId w:val="18"/>
+        </w:numPr>
+        <w:spacing w:after="160" w:line="259" w:lineRule="auto"/>
+      </w:pPr>
+      <w:r>
+        <w:t>Strassen</w:t>
+      </w:r>
+    </w:p>
+    <w:p>
+      <w:pPr>
+        <w:pStyle w:val="ListParagraph"/>
+        <w:numPr>
+          <w:ilvl w:val="0"/>
+          <w:numId w:val="18"/>
+        </w:numPr>
+        <w:spacing w:after="160" w:line="259" w:lineRule="auto"/>
+      </w:pPr>
+      <w:r>
+        <w:t xml:space="preserve">Quicksort </w:t>
+      </w:r>
+    </w:p>
+    <w:p>
+      <w:pPr>
+        <w:pStyle w:val="ListParagraph"/>
+        <w:numPr>
+          <w:ilvl w:val="1"/>
+          <w:numId w:val="18"/>
+        </w:numPr>
+        <w:spacing w:after="160" w:line="259" w:lineRule="auto"/>
+      </w:pPr>
+      <w:r>
+        <w:t xml:space="preserve">Hoare Partitioning </w:t>
+      </w:r>
+    </w:p>
+    <w:p>
+      <w:pPr>
+        <w:pStyle w:val="ListParagraph"/>
+        <w:numPr>
+          <w:ilvl w:val="1"/>
+          <w:numId w:val="18"/>
+        </w:numPr>
+        <w:spacing w:after="160" w:line="259" w:lineRule="auto"/>
+      </w:pPr>
+      <w:proofErr w:type="spellStart"/>
+      <w:r>
+        <w:t>Lomuto</w:t>
+      </w:r>
+      <w:proofErr w:type="spellEnd"/>
+      <w:r>
+        <w:t xml:space="preserve"> Partitioning </w:t>
+      </w:r>
+    </w:p>
+    <w:p>
+      <w:pPr>
+        <w:pStyle w:val="ListParagraph"/>
+        <w:numPr>
+          <w:ilvl w:val="1"/>
+          <w:numId w:val="18"/>
+        </w:numPr>
+        <w:spacing w:after="160" w:line="259" w:lineRule="auto"/>
+      </w:pPr>
+      <w:r>
+        <w:t xml:space="preserve">Recursive Sorting </w:t>
+      </w:r>
+    </w:p>
+    <w:p>
+      <w:pPr>
+        <w:pStyle w:val="ListParagraph"/>
+        <w:numPr>
+          <w:ilvl w:val="0"/>
+          <w:numId w:val="18"/>
+        </w:numPr>
+        <w:spacing w:after="160" w:line="259" w:lineRule="auto"/>
+      </w:pPr>
+      <w:r>
+        <w:t xml:space="preserve">Quicksort Analysis </w:t>
+      </w:r>
+    </w:p>
+    <w:p>
+      <w:pPr>
+        <w:pStyle w:val="ListParagraph"/>
+        <w:numPr>
+          <w:ilvl w:val="0"/>
+          <w:numId w:val="18"/>
+        </w:numPr>
+        <w:spacing w:after="160" w:line="259" w:lineRule="auto"/>
+      </w:pPr>
+      <w:r>
+        <w:t xml:space="preserve">Randomized Quicksort </w:t>
+      </w:r>
+    </w:p>
+    <w:p>
+      <w:pPr>
+        <w:pStyle w:val="ListParagraph"/>
+        <w:numPr>
+          <w:ilvl w:val="0"/>
+          <w:numId w:val="18"/>
+        </w:numPr>
+        <w:spacing w:after="160" w:line="259" w:lineRule="auto"/>
+      </w:pPr>
+      <w:r>
+        <w:t xml:space="preserve">Randomized Selection </w:t>
+      </w:r>
+    </w:p>
+    <w:p>
+      <w:pPr>
+        <w:pStyle w:val="ListParagraph"/>
+        <w:numPr>
+          <w:ilvl w:val="1"/>
+          <w:numId w:val="18"/>
+        </w:numPr>
+        <w:spacing w:after="160" w:line="259" w:lineRule="auto"/>
+      </w:pPr>
+      <w:r>
+        <w:t xml:space="preserve">Recursive </w:t>
+      </w:r>
+    </w:p>
+    <w:p>
+      <w:pPr>
+        <w:pStyle w:val="ListParagraph"/>
+        <w:numPr>
+          <w:ilvl w:val="1"/>
+          <w:numId w:val="18"/>
+        </w:numPr>
+        <w:spacing w:after="160" w:line="259" w:lineRule="auto"/>
+      </w:pPr>
+      <w:r>
+        <w:t xml:space="preserve">Medians </w:t>
+      </w:r>
+    </w:p>
+    <w:p>
+      <w:pPr>
+        <w:rPr>
+          <w:b/>
+        </w:rPr>
+      </w:pPr>
+      <w:r>
+        <w:rPr>
+          <w:b/>
+        </w:rPr>
+        <w:t>Week-4</w:t>
+      </w:r>
+    </w:p>
+    <w:p>
+      <w:pPr>
+        <w:pStyle w:val="ListParagraph"/>
+        <w:numPr>
+          <w:ilvl w:val="0"/>
+          <w:numId w:val="23"/>
+        </w:numPr>
+        <w:spacing w:after="160" w:line="259" w:lineRule="auto"/>
+      </w:pPr>
+      <w:r>
+        <w:t xml:space="preserve">Heaps </w:t>
+      </w:r>
+    </w:p>
+    <w:p>
+      <w:pPr>
+        <w:pStyle w:val="ListParagraph"/>
+        <w:numPr>
+          <w:ilvl w:val="1"/>
+          <w:numId w:val="23"/>
+        </w:numPr>
+        <w:spacing w:after="160" w:line="259" w:lineRule="auto"/>
+      </w:pPr>
+      <w:r>
+        <w:t xml:space="preserve">Max / Min Heap </w:t>
+      </w:r>
+    </w:p>
+    <w:p>
+      <w:pPr>
+        <w:pStyle w:val="ListParagraph"/>
+        <w:numPr>
+          <w:ilvl w:val="1"/>
+          <w:numId w:val="23"/>
+        </w:numPr>
+        <w:spacing w:after="160" w:line="259" w:lineRule="auto"/>
+      </w:pPr>
+      <w:r>
+        <w:t xml:space="preserve">Heap Data Structure </w:t>
+      </w:r>
+    </w:p>
+    <w:p>
+      <w:pPr>
+        <w:pStyle w:val="ListParagraph"/>
+        <w:numPr>
+          <w:ilvl w:val="1"/>
+          <w:numId w:val="23"/>
+        </w:numPr>
+        <w:spacing w:after="160" w:line="259" w:lineRule="auto"/>
+      </w:pPr>
+      <w:proofErr w:type="spellStart"/>
+      <w:r>
+        <w:t>Heapify</w:t>
+      </w:r>
+      <w:proofErr w:type="spellEnd"/>
+      <w:r>
+        <w:t xml:space="preserve"> </w:t>
+      </w:r>
+    </w:p>
+    <w:p>
+      <w:pPr>
+        <w:pStyle w:val="ListParagraph"/>
+        <w:numPr>
+          <w:ilvl w:val="2"/>
+          <w:numId w:val="23"/>
+        </w:numPr>
+        <w:spacing w:after="160" w:line="259" w:lineRule="auto"/>
+      </w:pPr>
+      <w:r>
+        <w:t xml:space="preserve">Iterative </w:t>
+      </w:r>
+    </w:p>
+    <w:p>
+      <w:pPr>
+        <w:pStyle w:val="ListParagraph"/>
+        <w:numPr>
+          <w:ilvl w:val="2"/>
+          <w:numId w:val="23"/>
+        </w:numPr>
+        <w:spacing w:after="160" w:line="259" w:lineRule="auto"/>
+      </w:pPr>
+      <w:r>
+        <w:t xml:space="preserve">Recursive </w:t>
+      </w:r>
+    </w:p>
+    <w:p>
+      <w:pPr>
+        <w:pStyle w:val="ListParagraph"/>
+        <w:numPr>
+          <w:ilvl w:val="1"/>
+          <w:numId w:val="23"/>
+        </w:numPr>
+        <w:spacing w:after="160" w:line="259" w:lineRule="auto"/>
+      </w:pPr>
+      <w:r>
+        <w:t xml:space="preserve">Extract-Max </w:t>
+      </w:r>
+    </w:p>
+    <w:p>
+      <w:pPr>
+        <w:pStyle w:val="ListParagraph"/>
+        <w:numPr>
+          <w:ilvl w:val="1"/>
+          <w:numId w:val="23"/>
+        </w:numPr>
+        <w:spacing w:after="160" w:line="259" w:lineRule="auto"/>
+      </w:pPr>
+      <w:r>
+        <w:t xml:space="preserve">Build Heap </w:t>
+      </w:r>
+    </w:p>
+    <w:p>
+      <w:pPr>
+        <w:pStyle w:val="ListParagraph"/>
+        <w:numPr>
+          <w:ilvl w:val="0"/>
+          <w:numId w:val="23"/>
+        </w:numPr>
+        <w:spacing w:after="160" w:line="259" w:lineRule="auto"/>
+      </w:pPr>
+      <w:r>
+        <w:t xml:space="preserve">Heap Sort </w:t>
+      </w:r>
+    </w:p>
+    <w:p>
+      <w:pPr>
+        <w:pStyle w:val="ListParagraph"/>
+        <w:numPr>
+          <w:ilvl w:val="0"/>
+          <w:numId w:val="23"/>
+        </w:numPr>
+        <w:spacing w:after="160" w:line="259" w:lineRule="auto"/>
+      </w:pPr>
+      <w:r>
+        <w:t xml:space="preserve">Priority Queues </w:t>
+      </w:r>
+    </w:p>
+    <w:p>
+      <w:pPr>
+        <w:pStyle w:val="ListParagraph"/>
+        <w:numPr>
+          <w:ilvl w:val="0"/>
+          <w:numId w:val="23"/>
+        </w:numPr>
+        <w:spacing w:after="160" w:line="259" w:lineRule="auto"/>
+      </w:pPr>
+      <w:r>
+        <w:t xml:space="preserve">Linked Lists </w:t>
+      </w:r>
+    </w:p>
+    <w:p>
+      <w:pPr>
+        <w:pStyle w:val="ListParagraph"/>
+        <w:numPr>
+          <w:ilvl w:val="0"/>
+          <w:numId w:val="23"/>
+        </w:numPr>
+        <w:spacing w:after="160" w:line="259" w:lineRule="auto"/>
+      </w:pPr>
+      <w:r>
+        <w:t xml:space="preserve">Radix Sort </w:t>
+      </w:r>
+    </w:p>
+    <w:p>
+      <w:pPr>
+        <w:pStyle w:val="ListParagraph"/>
+        <w:numPr>
+          <w:ilvl w:val="0"/>
+          <w:numId w:val="23"/>
+        </w:numPr>
+        <w:spacing w:after="160" w:line="259" w:lineRule="auto"/>
+      </w:pPr>
+      <w:r>
+        <w:t xml:space="preserve">Counting Sort </w:t>
+      </w:r>
+    </w:p>
+    <w:p>
+      <w:pPr>
+        <w:rPr>
+          <w:b/>
+        </w:rPr>
+      </w:pPr>
+      <w:r>
+        <w:rPr>
+          <w:b/>
+        </w:rPr>
+        <w:t>Week-5</w:t>
+      </w:r>
+    </w:p>
+    <w:p>
+      <w:pPr>
+        <w:pStyle w:val="ListParagraph"/>
+        <w:numPr>
+          <w:ilvl w:val="0"/>
+          <w:numId w:val="24"/>
+        </w:numPr>
+        <w:spacing w:after="160" w:line="259" w:lineRule="auto"/>
+      </w:pPr>
+      <w:r>
+        <w:lastRenderedPageBreak/>
+        <w:t>Convex Hull (Divide &amp; Conquer)</w:t>
+      </w:r>
+    </w:p>
+    <w:p>
+      <w:pPr>
+        <w:pStyle w:val="ListParagraph"/>
+        <w:numPr>
+          <w:ilvl w:val="0"/>
+          <w:numId w:val="24"/>
+        </w:numPr>
+        <w:spacing w:after="160" w:line="259" w:lineRule="auto"/>
+      </w:pPr>
+      <w:r>
+        <w:t xml:space="preserve">Dynamic Programming </w:t>
+      </w:r>
+    </w:p>
+    <w:p>
+      <w:pPr>
+        <w:pStyle w:val="ListParagraph"/>
+        <w:numPr>
+          <w:ilvl w:val="1"/>
+          <w:numId w:val="24"/>
+        </w:numPr>
+        <w:spacing w:after="160" w:line="259" w:lineRule="auto"/>
+      </w:pPr>
+      <w:r>
+        <w:t xml:space="preserve">Introduction </w:t>
+      </w:r>
+    </w:p>
+    <w:p>
+      <w:pPr>
+        <w:pStyle w:val="ListParagraph"/>
+        <w:numPr>
+          <w:ilvl w:val="2"/>
+          <w:numId w:val="24"/>
+        </w:numPr>
+        <w:spacing w:after="160" w:line="259" w:lineRule="auto"/>
+      </w:pPr>
+      <w:r>
+        <w:t xml:space="preserve">Divide-and-Conquer (DAC) vs Dynamic Programming (DP) </w:t>
+      </w:r>
+    </w:p>
+    <w:p>
+      <w:pPr>
+        <w:pStyle w:val="ListParagraph"/>
+        <w:numPr>
+          <w:ilvl w:val="2"/>
+          <w:numId w:val="24"/>
+        </w:numPr>
+        <w:spacing w:after="160" w:line="259" w:lineRule="auto"/>
+      </w:pPr>
+      <w:r>
+        <w:t xml:space="preserve">Fibonacci </w:t>
+      </w:r>
       <w:bookmarkStart w:id="1" w:name="_GoBack"/>
       <w:bookmarkEnd w:id="1"/>
-    </w:p>
-    <w:p>
-      <w:pPr>
-        <w:pStyle w:val="ListParagraph"/>
-        <w:numPr>
-          <w:ilvl w:val="1"/>
-          <w:numId w:val="22"/>
-        </w:numPr>
-        <w:spacing w:after="160" w:line="259" w:lineRule="auto"/>
-      </w:pPr>
-      <w:r>
-        <w:t xml:space="preserve">Merge Sort Analysis </w:t>
-      </w:r>
-    </w:p>
-    <w:p>
-      <w:pPr>
-        <w:pStyle w:val="ListParagraph"/>
-        <w:numPr>
-          <w:ilvl w:val="1"/>
-          <w:numId w:val="22"/>
-        </w:numPr>
-        <w:spacing w:after="160" w:line="259" w:lineRule="auto"/>
-      </w:pPr>
-      <w:r>
-        <w:t xml:space="preserve">Complexity </w:t>
-      </w:r>
-    </w:p>
-    <w:p>
-      <w:pPr>
-        <w:pStyle w:val="ListParagraph"/>
-        <w:numPr>
-          <w:ilvl w:val="0"/>
-          <w:numId w:val="22"/>
-        </w:numPr>
-        <w:spacing w:after="160" w:line="259" w:lineRule="auto"/>
-      </w:pPr>
-      <w:r>
-        <w:t>Recurrence Solution</w:t>
-      </w:r>
-    </w:p>
-    <w:p>
-      <w:pPr>
-        <w:rPr>
-          <w:b/>
-        </w:rPr>
-      </w:pPr>
-      <w:r>
-        <w:rPr>
-          <w:b/>
-        </w:rPr>
-        <w:t>Week-3</w:t>
-      </w:r>
-    </w:p>
-    <w:p>
-      <w:pPr>
-        <w:pStyle w:val="ListParagraph"/>
-        <w:numPr>
-          <w:ilvl w:val="0"/>
-          <w:numId w:val="18"/>
-        </w:numPr>
-        <w:spacing w:after="160" w:line="259" w:lineRule="auto"/>
-      </w:pPr>
-      <w:r>
-        <w:t xml:space="preserve">RAM (Random Access Machine Model) </w:t>
-      </w:r>
-    </w:p>
-    <w:p>
-      <w:pPr>
-        <w:pStyle w:val="ListParagraph"/>
-        <w:numPr>
-          <w:ilvl w:val="0"/>
-          <w:numId w:val="18"/>
-        </w:numPr>
-        <w:spacing w:after="160" w:line="259" w:lineRule="auto"/>
-        <w:rPr>
-          <w:highlight w:val="cyan"/>
-        </w:rPr>
-      </w:pPr>
-      <w:r>
-        <w:rPr>
-          <w:highlight w:val="cyan"/>
-        </w:rPr>
-        <w:t xml:space="preserve">Asymptotic Notation </w:t>
-      </w:r>
-    </w:p>
-    <w:p>
-      <w:pPr>
-        <w:pStyle w:val="ListParagraph"/>
-        <w:numPr>
-          <w:ilvl w:val="1"/>
-          <w:numId w:val="18"/>
-        </w:numPr>
-        <w:spacing w:after="160" w:line="259" w:lineRule="auto"/>
-        <w:rPr>
-          <w:highlight w:val="cyan"/>
-        </w:rPr>
-      </w:pPr>
-      <w:r>
-        <w:rPr>
-          <w:highlight w:val="cyan"/>
-        </w:rPr>
-        <w:t xml:space="preserve">Big O Notation </w:t>
-      </w:r>
-    </w:p>
-    <w:p>
-      <w:pPr>
-        <w:pStyle w:val="ListParagraph"/>
-        <w:numPr>
-          <w:ilvl w:val="1"/>
-          <w:numId w:val="18"/>
-        </w:numPr>
-        <w:spacing w:after="160" w:line="259" w:lineRule="auto"/>
-        <w:rPr>
-          <w:highlight w:val="cyan"/>
-        </w:rPr>
-      </w:pPr>
-      <w:r>
-        <w:rPr>
-          <w:highlight w:val="cyan"/>
-        </w:rPr>
-        <w:t xml:space="preserve">Big </w:t>
-      </w:r>
-      <w:proofErr w:type="spellStart"/>
-      <w:r>
-        <w:rPr>
-          <w:highlight w:val="cyan"/>
-        </w:rPr>
-        <w:t>Teta</w:t>
-      </w:r>
-      <w:proofErr w:type="spellEnd"/>
-      <w:r>
-        <w:rPr>
-          <w:highlight w:val="cyan"/>
-        </w:rPr>
-        <w:t xml:space="preserve"> Notation </w:t>
-      </w:r>
-    </w:p>
-    <w:p>
-      <w:pPr>
-        <w:pStyle w:val="ListParagraph"/>
-        <w:numPr>
-          <w:ilvl w:val="1"/>
-          <w:numId w:val="18"/>
-        </w:numPr>
-        <w:spacing w:after="160" w:line="259" w:lineRule="auto"/>
-        <w:rPr>
-          <w:highlight w:val="cyan"/>
-        </w:rPr>
-      </w:pPr>
-      <w:r>
-        <w:rPr>
-          <w:highlight w:val="cyan"/>
-        </w:rPr>
-        <w:t xml:space="preserve">Big Omega Notation </w:t>
-      </w:r>
-    </w:p>
-    <w:p>
-      <w:pPr>
-        <w:pStyle w:val="ListParagraph"/>
-        <w:numPr>
-          <w:ilvl w:val="1"/>
-          <w:numId w:val="18"/>
-        </w:numPr>
-        <w:spacing w:after="160" w:line="259" w:lineRule="auto"/>
-        <w:rPr>
-          <w:highlight w:val="cyan"/>
-        </w:rPr>
-      </w:pPr>
-      <w:r>
-        <w:rPr>
-          <w:highlight w:val="cyan"/>
-        </w:rPr>
-        <w:t xml:space="preserve">Small o Notation </w:t>
-      </w:r>
-    </w:p>
-    <w:p>
-      <w:pPr>
-        <w:pStyle w:val="ListParagraph"/>
-        <w:numPr>
-          <w:ilvl w:val="1"/>
-          <w:numId w:val="18"/>
-        </w:numPr>
-        <w:spacing w:after="160" w:line="259" w:lineRule="auto"/>
-        <w:rPr>
-          <w:highlight w:val="cyan"/>
-        </w:rPr>
-      </w:pPr>
-      <w:r>
-        <w:rPr>
-          <w:highlight w:val="cyan"/>
-        </w:rPr>
-        <w:t xml:space="preserve">Small omega Notation </w:t>
-      </w:r>
-    </w:p>
-    <w:p>
-      <w:pPr>
-        <w:pStyle w:val="ListParagraph"/>
-        <w:numPr>
-          <w:ilvl w:val="0"/>
-          <w:numId w:val="18"/>
-        </w:numPr>
-        <w:spacing w:after="160" w:line="259" w:lineRule="auto"/>
-      </w:pPr>
-      <w:r>
-        <w:t xml:space="preserve">Matrix Multiplication </w:t>
-      </w:r>
-    </w:p>
-    <w:p>
-      <w:pPr>
-        <w:pStyle w:val="ListParagraph"/>
-        <w:numPr>
-          <w:ilvl w:val="1"/>
-          <w:numId w:val="18"/>
-        </w:numPr>
-        <w:spacing w:after="160" w:line="259" w:lineRule="auto"/>
-      </w:pPr>
-      <w:r>
-        <w:t xml:space="preserve">Traditional </w:t>
-      </w:r>
-    </w:p>
-    <w:p>
-      <w:pPr>
-        <w:pStyle w:val="ListParagraph"/>
-        <w:numPr>
-          <w:ilvl w:val="1"/>
-          <w:numId w:val="18"/>
-        </w:numPr>
-        <w:spacing w:after="160" w:line="259" w:lineRule="auto"/>
-      </w:pPr>
-      <w:r>
-        <w:t xml:space="preserve">Recursive </w:t>
-      </w:r>
-    </w:p>
-    <w:p>
-      <w:pPr>
-        <w:pStyle w:val="ListParagraph"/>
-        <w:numPr>
-          <w:ilvl w:val="1"/>
-          <w:numId w:val="18"/>
-        </w:numPr>
-        <w:spacing w:after="160" w:line="259" w:lineRule="auto"/>
-      </w:pPr>
-      <w:r>
-        <w:t>Strassen</w:t>
-      </w:r>
-    </w:p>
-    <w:p>
-      <w:pPr>
-        <w:rPr>
-          <w:b/>
-        </w:rPr>
-      </w:pPr>
-      <w:r>
-        <w:rPr>
-          <w:b/>
-        </w:rPr>
-        <w:t>Week-4</w:t>
-      </w:r>
-    </w:p>
-    <w:p>
-      <w:pPr>
-        <w:pStyle w:val="ListParagraph"/>
-        <w:numPr>
-          <w:ilvl w:val="0"/>
-          <w:numId w:val="23"/>
-        </w:numPr>
-        <w:spacing w:after="160" w:line="259" w:lineRule="auto"/>
-      </w:pPr>
-      <w:r>
-        <w:t xml:space="preserve">Quicksort </w:t>
-      </w:r>
-    </w:p>
-    <w:p>
-      <w:pPr>
-        <w:pStyle w:val="ListParagraph"/>
-        <w:numPr>
-          <w:ilvl w:val="1"/>
-          <w:numId w:val="23"/>
-        </w:numPr>
-        <w:spacing w:after="160" w:line="259" w:lineRule="auto"/>
-      </w:pPr>
-      <w:r>
-        <w:t xml:space="preserve">Hoare Partitioning </w:t>
-      </w:r>
-    </w:p>
-    <w:p>
-      <w:pPr>
-        <w:pStyle w:val="ListParagraph"/>
-        <w:numPr>
-          <w:ilvl w:val="1"/>
-          <w:numId w:val="23"/>
-        </w:numPr>
-        <w:spacing w:after="160" w:line="259" w:lineRule="auto"/>
-      </w:pPr>
-      <w:proofErr w:type="spellStart"/>
-      <w:r>
-        <w:t>Lomuto</w:t>
-      </w:r>
-      <w:proofErr w:type="spellEnd"/>
-      <w:r>
-        <w:t xml:space="preserve"> Partitioning </w:t>
-      </w:r>
-    </w:p>
-    <w:p>
-      <w:pPr>
-        <w:pStyle w:val="ListParagraph"/>
-        <w:numPr>
-          <w:ilvl w:val="1"/>
-          <w:numId w:val="23"/>
-        </w:numPr>
-        <w:spacing w:after="160" w:line="259" w:lineRule="auto"/>
-      </w:pPr>
-      <w:r>
-        <w:t xml:space="preserve">Recursive Sorting </w:t>
-      </w:r>
-    </w:p>
-    <w:p>
-      <w:pPr>
-        <w:pStyle w:val="ListParagraph"/>
-        <w:numPr>
-          <w:ilvl w:val="0"/>
-          <w:numId w:val="23"/>
-        </w:numPr>
-        <w:spacing w:after="160" w:line="259" w:lineRule="auto"/>
-      </w:pPr>
-      <w:r>
-        <w:t xml:space="preserve">Quicksort Analysis </w:t>
-      </w:r>
-    </w:p>
-    <w:p>
-      <w:pPr>
-        <w:pStyle w:val="ListParagraph"/>
-        <w:numPr>
-          <w:ilvl w:val="0"/>
-          <w:numId w:val="23"/>
-        </w:numPr>
-        <w:spacing w:after="160" w:line="259" w:lineRule="auto"/>
-      </w:pPr>
-      <w:r>
-        <w:t xml:space="preserve">Randomized Quicksort </w:t>
-      </w:r>
-    </w:p>
-    <w:p>
-      <w:pPr>
-        <w:pStyle w:val="ListParagraph"/>
-        <w:numPr>
-          <w:ilvl w:val="0"/>
-          <w:numId w:val="23"/>
-        </w:numPr>
-        <w:spacing w:after="160" w:line="259" w:lineRule="auto"/>
-      </w:pPr>
-      <w:r>
-        <w:t xml:space="preserve">Randomized Selection </w:t>
-      </w:r>
-    </w:p>
-    <w:p>
-      <w:pPr>
-        <w:pStyle w:val="ListParagraph"/>
-        <w:numPr>
-          <w:ilvl w:val="1"/>
-          <w:numId w:val="23"/>
-        </w:numPr>
-        <w:spacing w:after="160" w:line="259" w:lineRule="auto"/>
-      </w:pPr>
-      <w:r>
-        <w:t xml:space="preserve">Recursive </w:t>
-      </w:r>
-    </w:p>
-    <w:p>
-      <w:pPr>
-        <w:pStyle w:val="ListParagraph"/>
-        <w:numPr>
-          <w:ilvl w:val="1"/>
-          <w:numId w:val="23"/>
-        </w:numPr>
-        <w:spacing w:after="160" w:line="259" w:lineRule="auto"/>
-      </w:pPr>
-      <w:r>
-        <w:t xml:space="preserve">Medians </w:t>
-      </w:r>
-    </w:p>
-    <w:p>
-      <w:pPr>
-        <w:pStyle w:val="ListParagraph"/>
-        <w:numPr>
-          <w:ilvl w:val="0"/>
-          <w:numId w:val="23"/>
-        </w:numPr>
-        <w:spacing w:after="160" w:line="259" w:lineRule="auto"/>
-      </w:pPr>
-      <w:r>
-        <w:t xml:space="preserve">Heaps </w:t>
-      </w:r>
-    </w:p>
-    <w:p>
-      <w:pPr>
-        <w:pStyle w:val="ListParagraph"/>
-        <w:numPr>
-          <w:ilvl w:val="1"/>
-          <w:numId w:val="23"/>
-        </w:numPr>
-        <w:spacing w:after="160" w:line="259" w:lineRule="auto"/>
-      </w:pPr>
-      <w:r>
-        <w:t xml:space="preserve">Max / Min Heap </w:t>
-      </w:r>
-    </w:p>
-    <w:p>
-      <w:pPr>
-        <w:pStyle w:val="ListParagraph"/>
-        <w:numPr>
-          <w:ilvl w:val="1"/>
-          <w:numId w:val="23"/>
-        </w:numPr>
-        <w:spacing w:after="160" w:line="259" w:lineRule="auto"/>
-      </w:pPr>
-      <w:r>
-        <w:t xml:space="preserve">Heap Data Structure </w:t>
-      </w:r>
-    </w:p>
-    <w:p>
-      <w:pPr>
-        <w:pStyle w:val="ListParagraph"/>
-        <w:numPr>
-          <w:ilvl w:val="1"/>
-          <w:numId w:val="23"/>
-        </w:numPr>
-        <w:spacing w:after="160" w:line="259" w:lineRule="auto"/>
-      </w:pPr>
-      <w:proofErr w:type="spellStart"/>
-      <w:r>
-        <w:t>Heapify</w:t>
-      </w:r>
-      <w:proofErr w:type="spellEnd"/>
-      <w:r>
-        <w:t xml:space="preserve"> </w:t>
-      </w:r>
-    </w:p>
-    <w:p>
-      <w:pPr>
-        <w:pStyle w:val="ListParagraph"/>
-        <w:numPr>
-          <w:ilvl w:val="2"/>
-          <w:numId w:val="23"/>
-        </w:numPr>
-        <w:spacing w:after="160" w:line="259" w:lineRule="auto"/>
-      </w:pPr>
-      <w:r>
-        <w:t xml:space="preserve">Iterative </w:t>
-      </w:r>
-    </w:p>
-    <w:p>
-      <w:pPr>
-        <w:pStyle w:val="ListParagraph"/>
-        <w:numPr>
-          <w:ilvl w:val="2"/>
-          <w:numId w:val="23"/>
-        </w:numPr>
-        <w:spacing w:after="160" w:line="259" w:lineRule="auto"/>
-      </w:pPr>
-      <w:r>
-        <w:t xml:space="preserve">Recursive </w:t>
-      </w:r>
-    </w:p>
-    <w:p>
-      <w:pPr>
-        <w:pStyle w:val="ListParagraph"/>
-        <w:numPr>
-          <w:ilvl w:val="1"/>
-          <w:numId w:val="23"/>
-        </w:numPr>
-        <w:spacing w:after="160" w:line="259" w:lineRule="auto"/>
-      </w:pPr>
-      <w:r>
-        <w:t xml:space="preserve">Extract-Max </w:t>
-      </w:r>
-    </w:p>
-    <w:p>
-      <w:pPr>
-        <w:pStyle w:val="ListParagraph"/>
-        <w:numPr>
-          <w:ilvl w:val="1"/>
-          <w:numId w:val="23"/>
-        </w:numPr>
-        <w:spacing w:after="160" w:line="259" w:lineRule="auto"/>
-      </w:pPr>
-      <w:r>
-        <w:t xml:space="preserve">Build Heap </w:t>
-      </w:r>
-    </w:p>
-    <w:p>
-      <w:pPr>
-        <w:pStyle w:val="ListParagraph"/>
-        <w:numPr>
-          <w:ilvl w:val="0"/>
-          <w:numId w:val="23"/>
-        </w:numPr>
-        <w:spacing w:after="160" w:line="259" w:lineRule="auto"/>
-      </w:pPr>
-      <w:r>
-        <w:t xml:space="preserve">Heap Sort </w:t>
-      </w:r>
-    </w:p>
-    <w:p>
-      <w:pPr>
-        <w:pStyle w:val="ListParagraph"/>
-        <w:numPr>
-          <w:ilvl w:val="0"/>
-          <w:numId w:val="23"/>
-        </w:numPr>
-        <w:spacing w:after="160" w:line="259" w:lineRule="auto"/>
-      </w:pPr>
-      <w:r>
-        <w:t xml:space="preserve">Priority Queues </w:t>
-      </w:r>
-    </w:p>
-    <w:p>
-      <w:pPr>
-        <w:pStyle w:val="ListParagraph"/>
-        <w:numPr>
-          <w:ilvl w:val="0"/>
-          <w:numId w:val="23"/>
-        </w:numPr>
-        <w:spacing w:after="160" w:line="259" w:lineRule="auto"/>
-      </w:pPr>
-      <w:r>
-        <w:t xml:space="preserve">Linked Lists </w:t>
-      </w:r>
-    </w:p>
-    <w:p>
-      <w:pPr>
-        <w:pStyle w:val="ListParagraph"/>
-        <w:numPr>
-          <w:ilvl w:val="0"/>
-          <w:numId w:val="23"/>
-        </w:numPr>
-        <w:spacing w:after="160" w:line="259" w:lineRule="auto"/>
-      </w:pPr>
-      <w:r>
-        <w:t xml:space="preserve">Radix Sort </w:t>
-      </w:r>
-    </w:p>
-    <w:p>
-      <w:pPr>
-        <w:pStyle w:val="ListParagraph"/>
-        <w:numPr>
-          <w:ilvl w:val="0"/>
-          <w:numId w:val="23"/>
-        </w:numPr>
-        <w:spacing w:after="160" w:line="259" w:lineRule="auto"/>
-      </w:pPr>
-      <w:r>
-        <w:t xml:space="preserve">Counting Sort </w:t>
-      </w:r>
-    </w:p>
-    <w:p>
-      <w:pPr>
-        <w:rPr>
-          <w:b/>
-        </w:rPr>
-      </w:pPr>
-      <w:r>
-        <w:rPr>
-          <w:b/>
-        </w:rPr>
-        <w:t>Week-5</w:t>
-      </w:r>
-    </w:p>
-    <w:p>
-      <w:pPr>
-        <w:pStyle w:val="ListParagraph"/>
-        <w:numPr>
-          <w:ilvl w:val="0"/>
-          <w:numId w:val="24"/>
-        </w:numPr>
-        <w:spacing w:after="160" w:line="259" w:lineRule="auto"/>
-        <w:rPr>
-          <w:highlight w:val="yellow"/>
-        </w:rPr>
-      </w:pPr>
-      <w:r>
-        <w:rPr>
-          <w:highlight w:val="yellow"/>
-        </w:rPr>
-        <w:lastRenderedPageBreak/>
-        <w:t>Convex Hull (Divide &amp; Conquer)</w:t>
-      </w:r>
-    </w:p>
-    <w:p>
-      <w:pPr>
-        <w:pStyle w:val="ListParagraph"/>
-        <w:numPr>
-          <w:ilvl w:val="0"/>
-          <w:numId w:val="24"/>
-        </w:numPr>
-        <w:spacing w:after="160" w:line="259" w:lineRule="auto"/>
-      </w:pPr>
-      <w:r>
-        <w:t xml:space="preserve">Dynamic Programming </w:t>
-      </w:r>
-    </w:p>
-    <w:p>
-      <w:pPr>
-        <w:pStyle w:val="ListParagraph"/>
-        <w:numPr>
-          <w:ilvl w:val="1"/>
-          <w:numId w:val="24"/>
-        </w:numPr>
-        <w:spacing w:after="160" w:line="259" w:lineRule="auto"/>
-      </w:pPr>
-      <w:r>
-        <w:t xml:space="preserve">Introduction </w:t>
-      </w:r>
-    </w:p>
-    <w:p>
-      <w:pPr>
-        <w:pStyle w:val="ListParagraph"/>
-        <w:numPr>
-          <w:ilvl w:val="2"/>
-          <w:numId w:val="24"/>
-        </w:numPr>
-        <w:spacing w:after="160" w:line="259" w:lineRule="auto"/>
-      </w:pPr>
-      <w:r>
-        <w:t xml:space="preserve">Divide-and-Conquer (DAC) vs Dynamic Programming (DP) </w:t>
-      </w:r>
-    </w:p>
-    <w:p>
-      <w:pPr>
-        <w:pStyle w:val="ListParagraph"/>
-        <w:numPr>
-          <w:ilvl w:val="2"/>
-          <w:numId w:val="24"/>
-        </w:numPr>
-        <w:spacing w:after="160" w:line="259" w:lineRule="auto"/>
-      </w:pPr>
-      <w:r>
-        <w:t xml:space="preserve">Fibonacci Numbers </w:t>
+      <w:r>
+        <w:t xml:space="preserve">Numbers </w:t>
       </w:r>
     </w:p>
     <w:p>

</xml_diff>

<commit_message>
Deployed 6b87b9b with MkDocs version: 1.2.3
</commit_message>
<xml_diff>
--- a/syllabus/2021-2022-spring-ce100-algorithms-and-programming-II-comp-eng.docx
+++ b/syllabus/2021-2022-spring-ce100-algorithms-and-programming-II-comp-eng.docx
@@ -33,7 +33,7 @@
                     <pic:cNvPicPr preferRelativeResize="0"/>
                   </pic:nvPicPr>
                   <pic:blipFill>
-                    <a:blip r:embed="rId8"/>
+                    <a:blip r:embed="rId9"/>
                     <a:srcRect/>
                     <a:stretch>
                       <a:fillRect/>
@@ -289,7 +289,7 @@
                 <w:b/>
               </w:rPr>
             </w:pPr>
-            <w:hyperlink r:id="rId9">
+            <w:hyperlink r:id="rId10">
               <w:r>
                 <w:rPr>
                   <w:color w:val="0000FF"/>
@@ -421,14 +421,30 @@
                 <w:tab w:val="left" w:pos="3675"/>
               </w:tabs>
               <w:rPr>
-                <w:color w:val="FF0000"/>
+                <w:b/>
               </w:rPr>
             </w:pPr>
             <w:r>
               <w:rPr>
-                <w:color w:val="FF0000"/>
+                <w:b/>
               </w:rPr>
-              <w:t>TBD</w:t>
+              <w:t>Monday-13:00-16:00 (Theory)</w:t>
+            </w:r>
+          </w:p>
+          <w:p>
+            <w:pPr>
+              <w:tabs>
+                <w:tab w:val="left" w:pos="3675"/>
+              </w:tabs>
+              <w:rPr>
+                <w:b/>
+              </w:rPr>
+            </w:pPr>
+            <w:r>
+              <w:rPr>
+                <w:b/>
+              </w:rPr>
+              <w:t>Thursday-15:00-17:00 (Lab)</w:t>
             </w:r>
           </w:p>
         </w:tc>
@@ -466,14 +482,14 @@
                 <w:tab w:val="left" w:pos="3675"/>
               </w:tabs>
               <w:rPr>
-                <w:color w:val="FF0000"/>
+                <w:b/>
               </w:rPr>
             </w:pPr>
             <w:r>
               <w:rPr>
-                <w:color w:val="FF0000"/>
+                <w:b/>
               </w:rPr>
-              <w:t>TBD</w:t>
+              <w:t>İİBF 402 Level-4</w:t>
             </w:r>
           </w:p>
         </w:tc>
@@ -881,7 +897,6 @@
           <w:b/>
           <w:color w:val="000000"/>
         </w:rPr>
-        <w:lastRenderedPageBreak/>
         <w:t>Course Description</w:t>
       </w:r>
     </w:p>
@@ -889,96 +904,58 @@
       <w:pPr>
         <w:spacing w:before="120"/>
         <w:jc w:val="both"/>
-        <w:rPr>
-          <w:highlight w:val="yellow"/>
-        </w:rPr>
-      </w:pPr>
-      <w:r>
-        <w:rPr>
-          <w:highlight w:val="yellow"/>
-        </w:rPr>
+      </w:pPr>
+      <w:r>
         <w:t xml:space="preserve">This course is a continuation of the </w:t>
       </w:r>
       <w:r>
         <w:rPr>
           <w:b/>
           <w:i/>
-          <w:highlight w:val="yellow"/>
         </w:rPr>
         <w:t>CE103</w:t>
       </w:r>
       <w:r>
-        <w:rPr>
-          <w:highlight w:val="yellow"/>
-        </w:rPr>
         <w:t xml:space="preserve"> </w:t>
       </w:r>
       <w:r>
         <w:rPr>
           <w:b/>
           <w:i/>
-          <w:highlight w:val="yellow"/>
         </w:rPr>
         <w:t>Algorithms and Programming I</w:t>
       </w:r>
       <w:r>
-        <w:rPr>
-          <w:highlight w:val="yellow"/>
-        </w:rPr>
         <w:t xml:space="preserve"> course. </w:t>
       </w:r>
       <w:r>
-        <w:rPr>
-          <w:highlight w:val="yellow"/>
-        </w:rPr>
         <w:t xml:space="preserve">In this </w:t>
       </w:r>
       <w:proofErr w:type="gramStart"/>
       <w:r>
-        <w:rPr>
-          <w:highlight w:val="yellow"/>
-        </w:rPr>
         <w:t>course</w:t>
       </w:r>
       <w:proofErr w:type="gramEnd"/>
       <w:r>
-        <w:rPr>
-          <w:highlight w:val="yellow"/>
-        </w:rPr>
         <w:t xml:space="preserve"> l</w:t>
       </w:r>
       <w:r>
-        <w:rPr>
-          <w:highlight w:val="yellow"/>
-        </w:rPr>
         <w:t xml:space="preserve">earned programming skills in Algorithms and Programming I course met with common problems and their solution algorithms. This lecture is about analyzing and understanding how algorithms work for common issues. The class </w:t>
       </w:r>
       <w:proofErr w:type="gramStart"/>
       <w:r>
-        <w:rPr>
-          <w:highlight w:val="yellow"/>
-        </w:rPr>
         <w:t>will be based</w:t>
       </w:r>
       <w:proofErr w:type="gramEnd"/>
       <w:r>
-        <w:rPr>
-          <w:highlight w:val="yellow"/>
-        </w:rPr>
         <w:t xml:space="preserve"> on expertise sharing and guiding students to find learning methods and practice for algorithm and programming topics. By making programming applications and projects in the courses, the learning process </w:t>
       </w:r>
       <w:proofErr w:type="gramStart"/>
       <w:r>
-        <w:rPr>
-          <w:highlight w:val="yellow"/>
-        </w:rPr>
         <w:t>will be strengthened</w:t>
       </w:r>
       <w:proofErr w:type="gramEnd"/>
       <w:r>
-        <w:rPr>
-          <w:highlight w:val="yellow"/>
-        </w:rPr>
         <w:t xml:space="preserve"> by practicing rather than theory.</w:t>
       </w:r>
     </w:p>
@@ -999,14 +976,12 @@
         <w:rPr>
           <w:b/>
           <w:color w:val="000000"/>
-          <w:highlight w:val="yellow"/>
         </w:rPr>
       </w:pPr>
       <w:r>
         <w:rPr>
           <w:b/>
           <w:color w:val="000000"/>
-          <w:highlight w:val="yellow"/>
         </w:rPr>
         <w:t>Course Learning Outcomes</w:t>
       </w:r>
@@ -1015,14 +990,8 @@
       <w:pPr>
         <w:spacing w:before="120"/>
         <w:jc w:val="both"/>
-        <w:rPr>
-          <w:highlight w:val="yellow"/>
-        </w:rPr>
-      </w:pPr>
-      <w:r>
-        <w:rPr>
-          <w:highlight w:val="yellow"/>
-        </w:rPr>
+      </w:pPr>
+      <w:r>
         <w:t>After completing this course satisfactorily, a student will be able to:</w:t>
       </w:r>
     </w:p>
@@ -1043,41 +1012,35 @@
         <w:jc w:val="both"/>
         <w:rPr>
           <w:color w:val="000000"/>
-          <w:highlight w:val="yellow"/>
         </w:rPr>
       </w:pPr>
       <w:r>
         <w:rPr>
           <w:color w:val="000000"/>
-          <w:highlight w:val="yellow"/>
         </w:rPr>
         <w:t xml:space="preserve">Interpret a computational problem specification and algorithmic solution and implement a </w:t>
       </w:r>
       <w:r>
         <w:rPr>
           <w:color w:val="000000"/>
-          <w:highlight w:val="yellow"/>
         </w:rPr>
         <w:t xml:space="preserve">C/C++, Java </w:t>
       </w:r>
       <w:r>
         <w:rPr>
           <w:color w:val="000000"/>
-          <w:highlight w:val="yellow"/>
         </w:rPr>
         <w:t xml:space="preserve">or </w:t>
       </w:r>
       <w:r>
         <w:rPr>
           <w:color w:val="000000"/>
-          <w:highlight w:val="yellow"/>
         </w:rPr>
         <w:t xml:space="preserve">C# </w:t>
       </w:r>
       <w:r>
         <w:rPr>
           <w:color w:val="000000"/>
-          <w:highlight w:val="yellow"/>
         </w:rPr>
         <w:t>application to solve that problem.</w:t>
       </w:r>
@@ -1099,13 +1062,11 @@
         <w:jc w:val="both"/>
         <w:rPr>
           <w:color w:val="000000"/>
-          <w:highlight w:val="yellow"/>
         </w:rPr>
       </w:pPr>
       <w:r>
         <w:rPr>
           <w:color w:val="000000"/>
-          <w:highlight w:val="yellow"/>
         </w:rPr>
         <w:t xml:space="preserve">Argue the correctness of algorithms using inductive proofs and invariants. </w:t>
       </w:r>
@@ -1127,13 +1088,11 @@
         <w:jc w:val="both"/>
         <w:rPr>
           <w:color w:val="000000"/>
-          <w:highlight w:val="yellow"/>
         </w:rPr>
       </w:pPr>
       <w:r>
         <w:rPr>
           <w:color w:val="000000"/>
-          <w:highlight w:val="yellow"/>
         </w:rPr>
         <w:t>Understand algorithm design steps</w:t>
       </w:r>
@@ -1155,13 +1114,11 @@
         <w:jc w:val="both"/>
         <w:rPr>
           <w:color w:val="000000"/>
-          <w:highlight w:val="yellow"/>
         </w:rPr>
       </w:pPr>
       <w:r>
         <w:rPr>
           <w:color w:val="000000"/>
-          <w:highlight w:val="yellow"/>
         </w:rPr>
         <w:t xml:space="preserve">Argue algorithm cost calculation for time complexity and asymptotic notation </w:t>
       </w:r>
@@ -1183,13 +1140,11 @@
         <w:jc w:val="both"/>
         <w:rPr>
           <w:color w:val="000000"/>
-          <w:highlight w:val="yellow"/>
         </w:rPr>
       </w:pPr>
       <w:r>
         <w:rPr>
           <w:color w:val="000000"/>
-          <w:highlight w:val="yellow"/>
         </w:rPr>
         <w:t>Analyze recursive algorithms complexity</w:t>
       </w:r>
@@ -1211,13 +1166,11 @@
         <w:jc w:val="both"/>
         <w:rPr>
           <w:color w:val="000000"/>
-          <w:highlight w:val="yellow"/>
         </w:rPr>
       </w:pPr>
       <w:r>
         <w:rPr>
           <w:color w:val="000000"/>
-          <w:highlight w:val="yellow"/>
         </w:rPr>
         <w:t>Understand divide-and-conquer, dynamic programming and greedy approaches.</w:t>
       </w:r>
@@ -1239,13 +1192,11 @@
         <w:jc w:val="both"/>
         <w:rPr>
           <w:color w:val="000000"/>
-          <w:highlight w:val="yellow"/>
         </w:rPr>
       </w:pPr>
       <w:r>
         <w:rPr>
           <w:color w:val="000000"/>
-          <w:highlight w:val="yellow"/>
         </w:rPr>
         <w:t>Understand graphs and graph related algorithms.</w:t>
       </w:r>
@@ -1267,13 +1218,11 @@
         <w:jc w:val="both"/>
         <w:rPr>
           <w:color w:val="000000"/>
-          <w:highlight w:val="yellow"/>
         </w:rPr>
       </w:pPr>
       <w:r>
         <w:rPr>
           <w:color w:val="000000"/>
-          <w:highlight w:val="yellow"/>
         </w:rPr>
         <w:t xml:space="preserve">Understand hashing and encryption operations input and outputs. </w:t>
       </w:r>
@@ -1335,14 +1284,8 @@
           <w:between w:val="nil"/>
         </w:pBdr>
         <w:spacing w:after="0"/>
-        <w:rPr>
-          <w:highlight w:val="yellow"/>
-        </w:rPr>
-      </w:pPr>
-      <w:r>
-        <w:rPr>
-          <w:highlight w:val="yellow"/>
-        </w:rPr>
+      </w:pPr>
+      <w:r>
         <w:t>Algorithms Basics, Pseudocode</w:t>
       </w:r>
     </w:p>
@@ -1360,14 +1303,8 @@
           <w:between w:val="nil"/>
         </w:pBdr>
         <w:spacing w:after="0"/>
-        <w:rPr>
-          <w:highlight w:val="yellow"/>
-        </w:rPr>
-      </w:pPr>
-      <w:r>
-        <w:rPr>
-          <w:highlight w:val="yellow"/>
-        </w:rPr>
+      </w:pPr>
+      <w:r>
         <w:t>Algorithms Analysis for Time Complexity and Asymptotic Notation</w:t>
       </w:r>
     </w:p>
@@ -1385,14 +1322,8 @@
           <w:between w:val="nil"/>
         </w:pBdr>
         <w:spacing w:after="0"/>
-        <w:rPr>
-          <w:highlight w:val="yellow"/>
-        </w:rPr>
-      </w:pPr>
-      <w:r>
-        <w:rPr>
-          <w:highlight w:val="yellow"/>
-        </w:rPr>
+      </w:pPr>
+      <w:r>
         <w:t>Sorting Problems (Insertion and Merge Sorts)</w:t>
       </w:r>
     </w:p>
@@ -1410,14 +1341,8 @@
           <w:between w:val="nil"/>
         </w:pBdr>
         <w:spacing w:after="0"/>
-        <w:rPr>
-          <w:highlight w:val="yellow"/>
-        </w:rPr>
-      </w:pPr>
-      <w:r>
-        <w:rPr>
-          <w:highlight w:val="yellow"/>
-        </w:rPr>
+      </w:pPr>
+      <w:r>
         <w:t xml:space="preserve">Recursive Algorithms </w:t>
       </w:r>
     </w:p>
@@ -1435,14 +1360,8 @@
           <w:between w:val="nil"/>
         </w:pBdr>
         <w:spacing w:after="0"/>
-        <w:rPr>
-          <w:highlight w:val="yellow"/>
-        </w:rPr>
-      </w:pPr>
-      <w:r>
-        <w:rPr>
-          <w:highlight w:val="yellow"/>
-        </w:rPr>
+      </w:pPr>
+      <w:r>
         <w:t>Divide-and-Conquer Analysis (Merge Sort, Binary Search)</w:t>
       </w:r>
     </w:p>
@@ -1460,14 +1379,8 @@
           <w:between w:val="nil"/>
         </w:pBdr>
         <w:spacing w:after="0"/>
-        <w:rPr>
-          <w:highlight w:val="yellow"/>
-        </w:rPr>
-      </w:pPr>
-      <w:r>
-        <w:rPr>
-          <w:highlight w:val="yellow"/>
-        </w:rPr>
+      </w:pPr>
+      <w:r>
         <w:t>Matrix Multiplication Problem</w:t>
       </w:r>
     </w:p>
@@ -1485,14 +1398,8 @@
           <w:between w:val="nil"/>
         </w:pBdr>
         <w:spacing w:after="0"/>
-        <w:rPr>
-          <w:highlight w:val="yellow"/>
-        </w:rPr>
-      </w:pPr>
-      <w:r>
-        <w:rPr>
-          <w:highlight w:val="yellow"/>
-        </w:rPr>
+      </w:pPr>
+      <w:r>
         <w:t>Quicksort Analysis</w:t>
       </w:r>
     </w:p>
@@ -1510,14 +1417,8 @@
           <w:between w:val="nil"/>
         </w:pBdr>
         <w:spacing w:after="0"/>
-        <w:rPr>
-          <w:highlight w:val="yellow"/>
-        </w:rPr>
-      </w:pPr>
-      <w:r>
-        <w:rPr>
-          <w:highlight w:val="yellow"/>
-        </w:rPr>
+      </w:pPr>
+      <w:r>
         <w:t>Heaps, Heap Sort and Priority Queues</w:t>
       </w:r>
     </w:p>
@@ -1535,14 +1436,8 @@
           <w:between w:val="nil"/>
         </w:pBdr>
         <w:spacing w:after="0"/>
-        <w:rPr>
-          <w:highlight w:val="yellow"/>
-        </w:rPr>
-      </w:pPr>
-      <w:r>
-        <w:rPr>
-          <w:highlight w:val="yellow"/>
-        </w:rPr>
+      </w:pPr>
+      <w:r>
         <w:t>Linked Lists, Radix Sort and Counting Sort</w:t>
       </w:r>
     </w:p>
@@ -1560,14 +1455,8 @@
           <w:between w:val="nil"/>
         </w:pBdr>
         <w:spacing w:after="0"/>
-        <w:rPr>
-          <w:highlight w:val="yellow"/>
-        </w:rPr>
-      </w:pPr>
-      <w:r>
-        <w:rPr>
-          <w:highlight w:val="yellow"/>
-        </w:rPr>
+      </w:pPr>
+      <w:r>
         <w:t>Convex Hull</w:t>
       </w:r>
     </w:p>
@@ -1585,14 +1474,8 @@
           <w:between w:val="nil"/>
         </w:pBdr>
         <w:spacing w:after="0"/>
-        <w:rPr>
-          <w:highlight w:val="yellow"/>
-        </w:rPr>
-      </w:pPr>
-      <w:r>
-        <w:rPr>
-          <w:highlight w:val="yellow"/>
-        </w:rPr>
+      </w:pPr>
+      <w:r>
         <w:t>Dynamic Programming</w:t>
       </w:r>
     </w:p>
@@ -1610,14 +1493,8 @@
           <w:between w:val="nil"/>
         </w:pBdr>
         <w:spacing w:after="0"/>
-        <w:rPr>
-          <w:highlight w:val="yellow"/>
-        </w:rPr>
-      </w:pPr>
-      <w:r>
-        <w:rPr>
-          <w:highlight w:val="yellow"/>
-        </w:rPr>
+      </w:pPr>
+      <w:r>
         <w:t>Greedy Algorithms</w:t>
       </w:r>
     </w:p>
@@ -1635,14 +1512,8 @@
           <w:between w:val="nil"/>
         </w:pBdr>
         <w:spacing w:after="0"/>
-        <w:rPr>
-          <w:highlight w:val="yellow"/>
-        </w:rPr>
-      </w:pPr>
-      <w:r>
-        <w:rPr>
-          <w:highlight w:val="yellow"/>
-        </w:rPr>
+      </w:pPr>
+      <w:r>
         <w:t>Graphs and Graphs Search Algorithms</w:t>
       </w:r>
     </w:p>
@@ -1660,14 +1531,8 @@
           <w:between w:val="nil"/>
         </w:pBdr>
         <w:spacing w:after="0"/>
-        <w:rPr>
-          <w:highlight w:val="yellow"/>
-        </w:rPr>
-      </w:pPr>
-      <w:r>
-        <w:rPr>
-          <w:highlight w:val="yellow"/>
-        </w:rPr>
+      </w:pPr>
+      <w:r>
         <w:t>Breadth-First Search</w:t>
       </w:r>
     </w:p>
@@ -1685,14 +1550,8 @@
           <w:between w:val="nil"/>
         </w:pBdr>
         <w:spacing w:after="0"/>
-        <w:rPr>
-          <w:highlight w:val="yellow"/>
-        </w:rPr>
-      </w:pPr>
-      <w:r>
-        <w:rPr>
-          <w:highlight w:val="yellow"/>
-        </w:rPr>
+      </w:pPr>
+      <w:r>
         <w:t>Depth-First Search and Topological Sort</w:t>
       </w:r>
     </w:p>
@@ -1710,14 +1569,8 @@
           <w:between w:val="nil"/>
         </w:pBdr>
         <w:spacing w:after="0"/>
-        <w:rPr>
-          <w:highlight w:val="yellow"/>
-        </w:rPr>
-      </w:pPr>
-      <w:r>
-        <w:rPr>
-          <w:highlight w:val="yellow"/>
-        </w:rPr>
+      </w:pPr>
+      <w:r>
         <w:t>Graph Structure Algorithms</w:t>
       </w:r>
     </w:p>
@@ -1735,14 +1588,8 @@
           <w:between w:val="nil"/>
         </w:pBdr>
         <w:spacing w:after="0"/>
-        <w:rPr>
-          <w:highlight w:val="yellow"/>
-        </w:rPr>
-      </w:pPr>
-      <w:r>
-        <w:rPr>
-          <w:highlight w:val="yellow"/>
-        </w:rPr>
+      </w:pPr>
+      <w:r>
         <w:t>Strongly Connected Components</w:t>
       </w:r>
     </w:p>
@@ -1760,14 +1607,8 @@
           <w:between w:val="nil"/>
         </w:pBdr>
         <w:spacing w:after="0"/>
-        <w:rPr>
-          <w:highlight w:val="yellow"/>
-        </w:rPr>
-      </w:pPr>
-      <w:r>
-        <w:rPr>
-          <w:highlight w:val="yellow"/>
-        </w:rPr>
+      </w:pPr>
+      <w:r>
         <w:t>Minimum Spanning Tree</w:t>
       </w:r>
     </w:p>
@@ -1785,14 +1626,8 @@
           <w:between w:val="nil"/>
         </w:pBdr>
         <w:spacing w:after="0"/>
-        <w:rPr>
-          <w:highlight w:val="yellow"/>
-        </w:rPr>
-      </w:pPr>
-      <w:r>
-        <w:rPr>
-          <w:highlight w:val="yellow"/>
-        </w:rPr>
+      </w:pPr>
+      <w:r>
         <w:t>Disjoint Set Operations</w:t>
       </w:r>
     </w:p>
@@ -1810,14 +1645,8 @@
           <w:between w:val="nil"/>
         </w:pBdr>
         <w:spacing w:after="0"/>
-        <w:rPr>
-          <w:highlight w:val="yellow"/>
-        </w:rPr>
-      </w:pPr>
-      <w:r>
-        <w:rPr>
-          <w:highlight w:val="yellow"/>
-        </w:rPr>
+      </w:pPr>
+      <w:r>
         <w:t>Single Source Shortest Path Algorithm</w:t>
       </w:r>
     </w:p>
@@ -1835,14 +1664,8 @@
           <w:between w:val="nil"/>
         </w:pBdr>
         <w:spacing w:after="0"/>
-        <w:rPr>
-          <w:highlight w:val="yellow"/>
-        </w:rPr>
-      </w:pPr>
-      <w:r>
-        <w:rPr>
-          <w:highlight w:val="yellow"/>
-        </w:rPr>
+      </w:pPr>
+      <w:r>
         <w:t>Q-Learning Shortest Path Implementation</w:t>
       </w:r>
     </w:p>
@@ -1860,14 +1683,8 @@
           <w:between w:val="nil"/>
         </w:pBdr>
         <w:spacing w:after="0"/>
-        <w:rPr>
-          <w:highlight w:val="yellow"/>
-        </w:rPr>
-      </w:pPr>
-      <w:r>
-        <w:rPr>
-          <w:highlight w:val="yellow"/>
-        </w:rPr>
+      </w:pPr>
+      <w:r>
         <w:t>Network Flow and Applications</w:t>
       </w:r>
     </w:p>
@@ -1885,14 +1702,8 @@
           <w:between w:val="nil"/>
         </w:pBdr>
         <w:spacing w:after="0"/>
-        <w:rPr>
-          <w:highlight w:val="yellow"/>
-        </w:rPr>
-      </w:pPr>
-      <w:r>
-        <w:rPr>
-          <w:highlight w:val="yellow"/>
-        </w:rPr>
+      </w:pPr>
+      <w:r>
         <w:t>Hashing and Encryption</w:t>
       </w:r>
     </w:p>
@@ -3167,79 +2978,46 @@
         <w:jc w:val="both"/>
       </w:pPr>
       <w:r>
-        <w:rPr>
-          <w:highlight w:val="yellow"/>
-        </w:rPr>
         <w:t xml:space="preserve">The basic teaching method of this course </w:t>
       </w:r>
       <w:proofErr w:type="gramStart"/>
       <w:r>
-        <w:rPr>
-          <w:highlight w:val="yellow"/>
-        </w:rPr>
         <w:t>will be planned</w:t>
       </w:r>
       <w:proofErr w:type="gramEnd"/>
       <w:r>
-        <w:rPr>
-          <w:highlight w:val="yellow"/>
-        </w:rPr>
         <w:t xml:space="preserve"> to be face-to-face in the classroom, and support resources, </w:t>
       </w:r>
       <w:proofErr w:type="spellStart"/>
       <w:r>
-        <w:rPr>
-          <w:highlight w:val="yellow"/>
-        </w:rPr>
         <w:t>homeworks</w:t>
       </w:r>
       <w:proofErr w:type="spellEnd"/>
       <w:r>
-        <w:rPr>
-          <w:highlight w:val="yellow"/>
-        </w:rPr>
         <w:t xml:space="preserve">, and announcements will be shared over google classroom. Students </w:t>
       </w:r>
       <w:proofErr w:type="gramStart"/>
       <w:r>
-        <w:rPr>
-          <w:highlight w:val="yellow"/>
-        </w:rPr>
         <w:t>are expected</w:t>
       </w:r>
       <w:proofErr w:type="gramEnd"/>
       <w:r>
-        <w:rPr>
-          <w:highlight w:val="yellow"/>
-        </w:rPr>
         <w:t xml:space="preserve"> to be in the university. This responsibility is very important to complete this course with success. If pandemic situation changes and distance education is required during this course, this course will be done using synchronous and asynchronous distance education methods. In this scenario, students </w:t>
       </w:r>
       <w:proofErr w:type="gramStart"/>
       <w:r>
-        <w:rPr>
-          <w:highlight w:val="yellow"/>
-        </w:rPr>
         <w:t>are expected</w:t>
       </w:r>
       <w:proofErr w:type="gramEnd"/>
       <w:r>
-        <w:rPr>
-          <w:highlight w:val="yellow"/>
-        </w:rPr>
         <w:t xml:space="preserve"> to be in the online platform, zoom, or meet at the time specified in the course schedule. Attendance </w:t>
       </w:r>
       <w:proofErr w:type="gramStart"/>
       <w:r>
-        <w:rPr>
-          <w:highlight w:val="yellow"/>
-        </w:rPr>
         <w:t>will be taken</w:t>
       </w:r>
       <w:proofErr w:type="gramEnd"/>
       <w:r>
-        <w:rPr>
-          <w:highlight w:val="yellow"/>
-        </w:rPr>
         <w:t>.</w:t>
       </w:r>
     </w:p>
@@ -3284,37 +3062,19 @@
       </w:r>
       <w:proofErr w:type="gramEnd"/>
       <w:r>
-        <w:t xml:space="preserve"> as specified by the announced deadline. Your grade </w:t>
+        <w:t xml:space="preserve"> as specified by the announced deadline. </w:t>
+      </w:r>
+      <w:r>
+        <w:t xml:space="preserve">Overdue assignments </w:t>
       </w:r>
       <w:proofErr w:type="gramStart"/>
       <w:r>
-        <w:t>will be reduced</w:t>
+        <w:t>will not be accepted</w:t>
       </w:r>
       <w:proofErr w:type="gramEnd"/>
       <w:r>
-        <w:t xml:space="preserve"> by 10% of the full points for each calendar day for overdue assignments.</w:t>
-      </w:r>
-    </w:p>
-    <w:p>
-      <w:pPr>
-        <w:jc w:val="both"/>
-      </w:pPr>
-      <w:r>
-        <w:t xml:space="preserve">Overdue assignments </w:t>
-      </w:r>
-      <w:proofErr w:type="gramStart"/>
-      <w:r>
-        <w:t>will not be accepted</w:t>
-      </w:r>
-      <w:proofErr w:type="gramEnd"/>
-      <w:r>
-        <w:t xml:space="preserve"> after three (3) days.</w:t>
-      </w:r>
-    </w:p>
-    <w:p>
-      <w:pPr>
-        <w:jc w:val="both"/>
-      </w:pPr>
+        <w:t xml:space="preserve">. </w:t>
+      </w:r>
       <w:proofErr w:type="gramStart"/>
       <w:r>
         <w:t xml:space="preserve">Unexpected situations must be reported to the instructor for late </w:t>
@@ -3621,7 +3381,6 @@
         <w:rPr>
           <w:color w:val="000000"/>
         </w:rPr>
-        <w:lastRenderedPageBreak/>
         <w:t xml:space="preserve">you cite the origins of these </w:t>
       </w:r>
     </w:p>
@@ -3649,6 +3408,7 @@
         <w:rPr>
           <w:color w:val="000000"/>
         </w:rPr>
+        <w:lastRenderedPageBreak/>
         <w:t xml:space="preserve">Asking sources for help in guiding you for the English language content of your assignment. </w:t>
       </w:r>
     </w:p>
@@ -4174,126 +3934,21 @@
         <w:tc>
           <w:tcPr>
             <w:tcW w:w="1365" w:type="dxa"/>
+            <w:shd w:val="clear" w:color="auto" w:fill="auto"/>
           </w:tcPr>
           <w:p>
             <w:r>
-              <w:rPr>
-                <w:color w:val="FF0000"/>
-              </w:rPr>
-              <w:t>TBD</w:t>
-            </w:r>
-          </w:p>
+              <w:t>21.02.2022 24.02.2022</w:t>
+            </w:r>
+          </w:p>
+          <w:p/>
         </w:tc>
         <w:tc>
           <w:tcPr>
             <w:tcW w:w="5122" w:type="dxa"/>
+            <w:shd w:val="clear" w:color="auto" w:fill="auto"/>
             <w:vAlign w:val="center"/>
           </w:tcPr>
-          <w:p>
-            <w:pPr>
-              <w:pBdr>
-                <w:top w:val="nil"/>
-                <w:left w:val="nil"/>
-                <w:bottom w:val="nil"/>
-                <w:right w:val="nil"/>
-                <w:between w:val="nil"/>
-              </w:pBdr>
-              <w:spacing w:after="40"/>
-              <w:rPr>
-                <w:highlight w:val="yellow"/>
-              </w:rPr>
-            </w:pPr>
-            <w:r>
-              <w:rPr>
-                <w:highlight w:val="yellow"/>
-              </w:rPr>
-              <w:t>Course Plan and Communication</w:t>
-            </w:r>
-          </w:p>
-          <w:p>
-            <w:pPr>
-              <w:pBdr>
-                <w:top w:val="nil"/>
-                <w:left w:val="nil"/>
-                <w:bottom w:val="nil"/>
-                <w:right w:val="nil"/>
-                <w:between w:val="nil"/>
-              </w:pBdr>
-              <w:spacing w:after="40"/>
-              <w:rPr>
-                <w:highlight w:val="yellow"/>
-              </w:rPr>
-            </w:pPr>
-            <w:r>
-              <w:rPr>
-                <w:highlight w:val="yellow"/>
-              </w:rPr>
-              <w:t>Grading System, Assignments and Exams.</w:t>
-            </w:r>
-          </w:p>
-          <w:p>
-            <w:pPr>
-              <w:pBdr>
-                <w:top w:val="nil"/>
-                <w:left w:val="nil"/>
-                <w:bottom w:val="nil"/>
-                <w:right w:val="nil"/>
-                <w:between w:val="nil"/>
-              </w:pBdr>
-              <w:spacing w:after="40"/>
-              <w:rPr>
-                <w:highlight w:val="yellow"/>
-              </w:rPr>
-            </w:pPr>
-            <w:r>
-              <w:rPr>
-                <w:highlight w:val="yellow"/>
-              </w:rPr>
-              <w:t>Algorithms Basics, Pseudocode</w:t>
-            </w:r>
-          </w:p>
-          <w:p>
-            <w:pPr>
-              <w:pBdr>
-                <w:top w:val="nil"/>
-                <w:left w:val="nil"/>
-                <w:bottom w:val="nil"/>
-                <w:right w:val="nil"/>
-                <w:between w:val="nil"/>
-              </w:pBdr>
-              <w:spacing w:after="40"/>
-              <w:rPr>
-                <w:highlight w:val="yellow"/>
-              </w:rPr>
-            </w:pPr>
-            <w:r>
-              <w:rPr>
-                <w:highlight w:val="yellow"/>
-              </w:rPr>
-              <w:t>Algorithm Cost Calculation for Time Complexity.</w:t>
-            </w:r>
-          </w:p>
-          <w:p>
-            <w:pPr>
-              <w:pBdr>
-                <w:top w:val="nil"/>
-                <w:left w:val="nil"/>
-                <w:bottom w:val="nil"/>
-                <w:right w:val="nil"/>
-                <w:between w:val="nil"/>
-              </w:pBdr>
-              <w:spacing w:after="40"/>
-              <w:rPr>
-                <w:highlight w:val="yellow"/>
-              </w:rPr>
-            </w:pPr>
-            <w:r>
-              <w:rPr>
-                <w:highlight w:val="yellow"/>
-              </w:rPr>
-              <w:t>Worst, Average and Best Case Summary</w:t>
-            </w:r>
-          </w:p>
           <w:p>
             <w:pPr>
               <w:pBdr>
@@ -4306,9 +3961,81 @@
               <w:spacing w:after="40"/>
             </w:pPr>
             <w:r>
-              <w:rPr>
-                <w:highlight w:val="yellow"/>
-              </w:rPr>
+              <w:t>Course Plan and Communication</w:t>
+            </w:r>
+          </w:p>
+          <w:p>
+            <w:pPr>
+              <w:pBdr>
+                <w:top w:val="nil"/>
+                <w:left w:val="nil"/>
+                <w:bottom w:val="nil"/>
+                <w:right w:val="nil"/>
+                <w:between w:val="nil"/>
+              </w:pBdr>
+              <w:spacing w:after="40"/>
+            </w:pPr>
+            <w:r>
+              <w:t>Grading System, Assignments and Exams.</w:t>
+            </w:r>
+          </w:p>
+          <w:p>
+            <w:pPr>
+              <w:pBdr>
+                <w:top w:val="nil"/>
+                <w:left w:val="nil"/>
+                <w:bottom w:val="nil"/>
+                <w:right w:val="nil"/>
+                <w:between w:val="nil"/>
+              </w:pBdr>
+              <w:spacing w:after="40"/>
+            </w:pPr>
+            <w:r>
+              <w:t>Algorithms Basics, Pseudocode</w:t>
+            </w:r>
+          </w:p>
+          <w:p>
+            <w:pPr>
+              <w:pBdr>
+                <w:top w:val="nil"/>
+                <w:left w:val="nil"/>
+                <w:bottom w:val="nil"/>
+                <w:right w:val="nil"/>
+                <w:between w:val="nil"/>
+              </w:pBdr>
+              <w:spacing w:after="40"/>
+            </w:pPr>
+            <w:r>
+              <w:t>Algorithm Cost Calculation for Time Complexity.</w:t>
+            </w:r>
+          </w:p>
+          <w:p>
+            <w:pPr>
+              <w:pBdr>
+                <w:top w:val="nil"/>
+                <w:left w:val="nil"/>
+                <w:bottom w:val="nil"/>
+                <w:right w:val="nil"/>
+                <w:between w:val="nil"/>
+              </w:pBdr>
+              <w:spacing w:after="40"/>
+            </w:pPr>
+            <w:r>
+              <w:t>Worst, Average and Best Case Summary</w:t>
+            </w:r>
+          </w:p>
+          <w:p>
+            <w:pPr>
+              <w:pBdr>
+                <w:top w:val="nil"/>
+                <w:left w:val="nil"/>
+                <w:bottom w:val="nil"/>
+                <w:right w:val="nil"/>
+                <w:between w:val="nil"/>
+              </w:pBdr>
+              <w:spacing w:after="40"/>
+            </w:pPr>
+            <w:r>
               <w:t>Sorting Problem (Insertion and Merge Sort Analysis)</w:t>
             </w:r>
           </w:p>
@@ -4348,58 +4075,43 @@
         <w:tc>
           <w:tcPr>
             <w:tcW w:w="1365" w:type="dxa"/>
+            <w:shd w:val="clear" w:color="auto" w:fill="auto"/>
           </w:tcPr>
           <w:p>
             <w:r>
-              <w:rPr>
-                <w:color w:val="FF0000"/>
-              </w:rPr>
-              <w:t>TBD</w:t>
-            </w:r>
-          </w:p>
+              <w:t>28.02.2022 03.03.2022</w:t>
+            </w:r>
+          </w:p>
+          <w:p/>
         </w:tc>
         <w:tc>
           <w:tcPr>
             <w:tcW w:w="5122" w:type="dxa"/>
+            <w:shd w:val="clear" w:color="auto" w:fill="auto"/>
             <w:vAlign w:val="center"/>
           </w:tcPr>
-          <w:p>
-            <w:pPr>
-              <w:spacing w:after="40"/>
-              <w:rPr>
-                <w:highlight w:val="yellow"/>
-              </w:rPr>
-            </w:pPr>
-            <w:r>
-              <w:rPr>
-                <w:highlight w:val="yellow"/>
-              </w:rPr>
-              <w:t>Solving Recurrences (Recursion Tree, Master Method and Back-Substitution)</w:t>
-            </w:r>
-          </w:p>
-          <w:p>
-            <w:pPr>
-              <w:spacing w:after="40"/>
-              <w:rPr>
-                <w:highlight w:val="yellow"/>
-              </w:rPr>
-            </w:pPr>
-            <w:r>
-              <w:rPr>
-                <w:highlight w:val="yellow"/>
-              </w:rPr>
-              <w:lastRenderedPageBreak/>
-              <w:t>Divide-and-Conquer Analysis (Merge Sort, Binary Search)</w:t>
-            </w:r>
-          </w:p>
           <w:p>
             <w:pPr>
               <w:spacing w:after="40"/>
             </w:pPr>
             <w:r>
-              <w:rPr>
-                <w:highlight w:val="yellow"/>
-              </w:rPr>
+              <w:t>Solving Recurrences (Recursion Tree, Master Method and Back-Substitution)</w:t>
+            </w:r>
+          </w:p>
+          <w:p>
+            <w:pPr>
+              <w:spacing w:after="40"/>
+            </w:pPr>
+            <w:r>
+              <w:lastRenderedPageBreak/>
+              <w:t>Divide-and-Conquer Analysis (Merge Sort, Binary Search)</w:t>
+            </w:r>
+          </w:p>
+          <w:p>
+            <w:pPr>
+              <w:spacing w:after="40"/>
+            </w:pPr>
+            <w:r>
               <w:t>Recurrence Solution</w:t>
             </w:r>
           </w:p>
@@ -4440,113 +4152,74 @@
         <w:tc>
           <w:tcPr>
             <w:tcW w:w="1365" w:type="dxa"/>
+            <w:shd w:val="clear" w:color="auto" w:fill="auto"/>
           </w:tcPr>
           <w:p>
             <w:r>
-              <w:rPr>
-                <w:color w:val="FF0000"/>
-              </w:rPr>
-              <w:t>TBD</w:t>
-            </w:r>
-          </w:p>
+              <w:t>07.03.2022 10.03.2022</w:t>
+            </w:r>
+          </w:p>
+          <w:p/>
         </w:tc>
         <w:tc>
           <w:tcPr>
             <w:tcW w:w="5122" w:type="dxa"/>
+            <w:shd w:val="clear" w:color="auto" w:fill="auto"/>
             <w:vAlign w:val="center"/>
           </w:tcPr>
-          <w:p>
-            <w:pPr>
-              <w:spacing w:after="40"/>
-              <w:rPr>
-                <w:highlight w:val="yellow"/>
-              </w:rPr>
-            </w:pPr>
-            <w:r>
-              <w:rPr>
-                <w:highlight w:val="yellow"/>
-              </w:rPr>
-              <w:t xml:space="preserve">RAM (Random Access Machine Model) </w:t>
-            </w:r>
-          </w:p>
-          <w:p>
-            <w:pPr>
-              <w:spacing w:after="40"/>
-              <w:rPr>
-                <w:highlight w:val="yellow"/>
-              </w:rPr>
-            </w:pPr>
-            <w:r>
-              <w:rPr>
-                <w:highlight w:val="yellow"/>
-              </w:rPr>
-              <w:t xml:space="preserve">Asymptotic Notation (Big O, Big </w:t>
-            </w:r>
-            <w:proofErr w:type="spellStart"/>
-            <w:r>
-              <w:rPr>
-                <w:highlight w:val="yellow"/>
-              </w:rPr>
-              <w:t>Teta</w:t>
-            </w:r>
-            <w:proofErr w:type="spellEnd"/>
-            <w:r>
-              <w:rPr>
-                <w:highlight w:val="yellow"/>
-              </w:rPr>
-              <w:t xml:space="preserve">,  Big </w:t>
-            </w:r>
-            <w:proofErr w:type="spellStart"/>
-            <w:r>
-              <w:rPr>
-                <w:highlight w:val="yellow"/>
-              </w:rPr>
-              <w:t>Omega,Small</w:t>
-            </w:r>
-            <w:proofErr w:type="spellEnd"/>
-            <w:r>
-              <w:rPr>
-                <w:highlight w:val="yellow"/>
-              </w:rPr>
-              <w:t xml:space="preserve"> </w:t>
-            </w:r>
-            <w:proofErr w:type="spellStart"/>
-            <w:r>
-              <w:rPr>
-                <w:highlight w:val="yellow"/>
-              </w:rPr>
-              <w:t>o,Small</w:t>
-            </w:r>
-            <w:proofErr w:type="spellEnd"/>
-            <w:r>
-              <w:rPr>
-                <w:highlight w:val="yellow"/>
-              </w:rPr>
-              <w:t xml:space="preserve"> omega) </w:t>
-            </w:r>
-          </w:p>
           <w:p>
             <w:pPr>
               <w:spacing w:after="40"/>
             </w:pPr>
             <w:r>
-              <w:rPr>
-                <w:highlight w:val="yellow"/>
-              </w:rPr>
+              <w:t xml:space="preserve">RAM (Random Access Machine Model) </w:t>
+            </w:r>
+          </w:p>
+          <w:p>
+            <w:pPr>
+              <w:spacing w:after="40"/>
+            </w:pPr>
+            <w:r>
+              <w:t xml:space="preserve">Asymptotic Notation (Big O, Big </w:t>
+            </w:r>
+            <w:proofErr w:type="spellStart"/>
+            <w:r>
+              <w:t>Teta</w:t>
+            </w:r>
+            <w:proofErr w:type="spellEnd"/>
+            <w:r>
+              <w:t xml:space="preserve">,  Big </w:t>
+            </w:r>
+            <w:proofErr w:type="spellStart"/>
+            <w:r>
+              <w:t>Omega,Small</w:t>
+            </w:r>
+            <w:proofErr w:type="spellEnd"/>
+            <w:r>
+              <w:t xml:space="preserve"> </w:t>
+            </w:r>
+            <w:proofErr w:type="spellStart"/>
+            <w:r>
+              <w:t>o,Small</w:t>
+            </w:r>
+            <w:proofErr w:type="spellEnd"/>
+            <w:r>
+              <w:t xml:space="preserve"> omega) </w:t>
+            </w:r>
+          </w:p>
+          <w:p>
+            <w:pPr>
+              <w:spacing w:after="40"/>
+            </w:pPr>
+            <w:r>
               <w:t>Matrix Multiplication (</w:t>
             </w:r>
             <w:proofErr w:type="spellStart"/>
             <w:r>
-              <w:rPr>
-                <w:highlight w:val="yellow"/>
-              </w:rPr>
               <w:t>Traditional,Recursive,Strassen</w:t>
             </w:r>
             <w:proofErr w:type="spellEnd"/>
             <w:r>
-              <w:rPr>
-                <w:highlight w:val="yellow"/>
-              </w:rPr>
               <w:t>)</w:t>
             </w:r>
           </w:p>
@@ -4586,131 +4259,83 @@
         <w:tc>
           <w:tcPr>
             <w:tcW w:w="1365" w:type="dxa"/>
+            <w:shd w:val="clear" w:color="auto" w:fill="auto"/>
           </w:tcPr>
           <w:p>
             <w:r>
-              <w:rPr>
-                <w:color w:val="FF0000"/>
-              </w:rPr>
-              <w:t>TBD</w:t>
-            </w:r>
-          </w:p>
+              <w:t>14.03.2022 17.03.2022</w:t>
+            </w:r>
+          </w:p>
+          <w:p/>
         </w:tc>
         <w:tc>
           <w:tcPr>
             <w:tcW w:w="5122" w:type="dxa"/>
+            <w:shd w:val="clear" w:color="auto" w:fill="auto"/>
             <w:vAlign w:val="center"/>
           </w:tcPr>
-          <w:p>
-            <w:pPr>
-              <w:spacing w:after="160" w:line="259" w:lineRule="auto"/>
-              <w:rPr>
-                <w:highlight w:val="yellow"/>
-              </w:rPr>
-            </w:pPr>
-            <w:r>
-              <w:rPr>
-                <w:highlight w:val="yellow"/>
-              </w:rPr>
-              <w:t xml:space="preserve">Quicksort and Analysis ( Hoare and </w:t>
-            </w:r>
-            <w:proofErr w:type="spellStart"/>
-            <w:r>
-              <w:rPr>
-                <w:highlight w:val="yellow"/>
-              </w:rPr>
-              <w:t>Lomuto</w:t>
-            </w:r>
-            <w:proofErr w:type="spellEnd"/>
-            <w:r>
-              <w:rPr>
-                <w:highlight w:val="yellow"/>
-              </w:rPr>
-              <w:t xml:space="preserve"> Partitioning, Recursive Sorting)</w:t>
-            </w:r>
-          </w:p>
-          <w:p>
-            <w:pPr>
-              <w:spacing w:after="160" w:line="259" w:lineRule="auto"/>
-              <w:rPr>
-                <w:highlight w:val="yellow"/>
-              </w:rPr>
-            </w:pPr>
-            <w:r>
-              <w:rPr>
-                <w:highlight w:val="yellow"/>
-              </w:rPr>
-              <w:t>Randomized Quicksort and Selection (</w:t>
-            </w:r>
-            <w:proofErr w:type="spellStart"/>
-            <w:r>
-              <w:rPr>
-                <w:highlight w:val="yellow"/>
-              </w:rPr>
-              <w:t>Recursive,Medians</w:t>
-            </w:r>
-            <w:proofErr w:type="spellEnd"/>
-            <w:r>
-              <w:rPr>
-                <w:highlight w:val="yellow"/>
-              </w:rPr>
-              <w:t>)</w:t>
-            </w:r>
-          </w:p>
-          <w:p>
-            <w:pPr>
-              <w:spacing w:after="160" w:line="259" w:lineRule="auto"/>
-              <w:rPr>
-                <w:highlight w:val="yellow"/>
-              </w:rPr>
-            </w:pPr>
-            <w:r>
-              <w:rPr>
-                <w:highlight w:val="yellow"/>
-              </w:rPr>
-              <w:t xml:space="preserve">Heaps (Max / Min Heap, Heap Data Structure, Iterative and Recursive </w:t>
-            </w:r>
-            <w:proofErr w:type="spellStart"/>
-            <w:r>
-              <w:rPr>
-                <w:highlight w:val="yellow"/>
-              </w:rPr>
-              <w:t>Heapify</w:t>
-            </w:r>
-            <w:proofErr w:type="spellEnd"/>
-            <w:r>
-              <w:rPr>
-                <w:highlight w:val="yellow"/>
-              </w:rPr>
-              <w:t xml:space="preserve">, Extract-Max, Build Heap) Heap Sort, Priority Queues, </w:t>
-            </w:r>
-          </w:p>
           <w:p>
             <w:pPr>
               <w:spacing w:after="160" w:line="259" w:lineRule="auto"/>
             </w:pPr>
             <w:r>
-              <w:rPr>
-                <w:highlight w:val="yellow"/>
-              </w:rPr>
+              <w:t xml:space="preserve">Quicksort and Analysis ( Hoare and </w:t>
+            </w:r>
+            <w:proofErr w:type="spellStart"/>
+            <w:r>
+              <w:t>Lomuto</w:t>
+            </w:r>
+            <w:proofErr w:type="spellEnd"/>
+            <w:r>
+              <w:t xml:space="preserve"> Partitioning, Recursive Sorting)</w:t>
+            </w:r>
+          </w:p>
+          <w:p>
+            <w:pPr>
+              <w:spacing w:after="160" w:line="259" w:lineRule="auto"/>
+            </w:pPr>
+            <w:r>
+              <w:t>Randomized Quicksort and Selection (</w:t>
+            </w:r>
+            <w:proofErr w:type="spellStart"/>
+            <w:r>
+              <w:t>Recursive,Medians</w:t>
+            </w:r>
+            <w:proofErr w:type="spellEnd"/>
+            <w:r>
+              <w:t>)</w:t>
+            </w:r>
+          </w:p>
+          <w:p>
+            <w:pPr>
+              <w:spacing w:after="160" w:line="259" w:lineRule="auto"/>
+            </w:pPr>
+            <w:r>
+              <w:t xml:space="preserve">Heaps (Max / Min Heap, Heap Data Structure, Iterative and Recursive </w:t>
+            </w:r>
+            <w:proofErr w:type="spellStart"/>
+            <w:r>
+              <w:t>Heapify</w:t>
+            </w:r>
+            <w:proofErr w:type="spellEnd"/>
+            <w:r>
+              <w:t xml:space="preserve">, Extract-Max, Build Heap) Heap Sort, Priority Queues, </w:t>
+            </w:r>
+          </w:p>
+          <w:p>
+            <w:pPr>
+              <w:spacing w:after="160" w:line="259" w:lineRule="auto"/>
+            </w:pPr>
+            <w:r>
               <w:t xml:space="preserve">Linked Lists, Radix </w:t>
             </w:r>
             <w:proofErr w:type="spellStart"/>
             <w:r>
-              <w:rPr>
-                <w:highlight w:val="yellow"/>
-              </w:rPr>
               <w:t>Sort,Counting</w:t>
             </w:r>
             <w:proofErr w:type="spellEnd"/>
             <w:r>
-              <w:rPr>
-                <w:highlight w:val="yellow"/>
-              </w:rPr>
-              <w:t xml:space="preserve"> Sort</w:t>
-            </w:r>
-            <w:r>
-              <w:t xml:space="preserve"> </w:t>
+              <w:t xml:space="preserve"> Sort </w:t>
             </w:r>
           </w:p>
         </w:tc>
@@ -4749,89 +4374,59 @@
         <w:tc>
           <w:tcPr>
             <w:tcW w:w="1365" w:type="dxa"/>
+            <w:shd w:val="clear" w:color="auto" w:fill="auto"/>
           </w:tcPr>
           <w:p>
             <w:r>
-              <w:rPr>
-                <w:color w:val="FF0000"/>
-              </w:rPr>
-              <w:t>TBD</w:t>
-            </w:r>
-          </w:p>
+              <w:t>21.03.2022 24.03.2022</w:t>
+            </w:r>
+          </w:p>
+          <w:p/>
         </w:tc>
         <w:tc>
           <w:tcPr>
             <w:tcW w:w="5122" w:type="dxa"/>
+            <w:shd w:val="clear" w:color="auto" w:fill="auto"/>
             <w:vAlign w:val="center"/>
           </w:tcPr>
-          <w:p>
-            <w:pPr>
-              <w:spacing w:after="40"/>
-              <w:rPr>
-                <w:highlight w:val="yellow"/>
-              </w:rPr>
-            </w:pPr>
-            <w:r>
-              <w:rPr>
-                <w:highlight w:val="yellow"/>
-              </w:rPr>
-              <w:t>Convex Hull (Divide &amp; Conquer)</w:t>
-            </w:r>
-          </w:p>
-          <w:p>
-            <w:pPr>
-              <w:spacing w:after="40"/>
-              <w:rPr>
-                <w:highlight w:val="yellow"/>
-              </w:rPr>
-            </w:pPr>
-            <w:r>
-              <w:rPr>
-                <w:highlight w:val="yellow"/>
-              </w:rPr>
-              <w:t>Dynamic Programming (Fibonacci Numbers)</w:t>
-            </w:r>
-          </w:p>
-          <w:p>
-            <w:pPr>
-              <w:spacing w:after="40"/>
-              <w:rPr>
-                <w:highlight w:val="yellow"/>
-              </w:rPr>
-            </w:pPr>
-            <w:r>
-              <w:rPr>
-                <w:highlight w:val="yellow"/>
-              </w:rPr>
-              <w:t xml:space="preserve">Divide-and-Conquer (DAC) vs Dynamic Programming (DP) </w:t>
-            </w:r>
-          </w:p>
-          <w:p>
-            <w:pPr>
-              <w:spacing w:after="40"/>
-              <w:rPr>
-                <w:highlight w:val="yellow"/>
-              </w:rPr>
-            </w:pPr>
-            <w:r>
-              <w:rPr>
-                <w:highlight w:val="yellow"/>
-              </w:rPr>
-              <w:t xml:space="preserve">Development of a DP Algorithms </w:t>
-            </w:r>
-          </w:p>
           <w:p>
             <w:pPr>
               <w:spacing w:after="40"/>
             </w:pPr>
             <w:r>
-              <w:rPr>
-                <w:highlight w:val="yellow"/>
-              </w:rPr>
-              <w:t>Matrix-Chain Multiplication and Analysis</w:t>
-            </w:r>
-            <w:r>
-              <w:t xml:space="preserve"> </w:t>
+              <w:t>Convex Hull (Divide &amp; Conquer)</w:t>
+            </w:r>
+          </w:p>
+          <w:p>
+            <w:pPr>
+              <w:spacing w:after="40"/>
+            </w:pPr>
+            <w:r>
+              <w:t>Dynamic Programming (Fibonacci Numbers)</w:t>
+            </w:r>
+          </w:p>
+          <w:p>
+            <w:pPr>
+              <w:spacing w:after="40"/>
+            </w:pPr>
+            <w:r>
+              <w:t xml:space="preserve">Divide-and-Conquer (DAC) vs Dynamic Programming (DP) </w:t>
+            </w:r>
+          </w:p>
+          <w:p>
+            <w:pPr>
+              <w:spacing w:after="40"/>
+            </w:pPr>
+            <w:r>
+              <w:t xml:space="preserve">Development of a DP Algorithms </w:t>
+            </w:r>
+          </w:p>
+          <w:p>
+            <w:pPr>
+              <w:spacing w:after="40"/>
+            </w:pPr>
+            <w:r>
+              <w:t xml:space="preserve">Matrix-Chain Multiplication and Analysis </w:t>
             </w:r>
           </w:p>
         </w:tc>
@@ -4870,115 +4465,74 @@
         <w:tc>
           <w:tcPr>
             <w:tcW w:w="1365" w:type="dxa"/>
+            <w:shd w:val="clear" w:color="auto" w:fill="auto"/>
           </w:tcPr>
+          <w:p>
+            <w:r>
+              <w:t>28.03.2022 31.03.2022</w:t>
+            </w:r>
+          </w:p>
           <w:p>
             <w:pPr>
               <w:spacing w:after="40"/>
-              <w:rPr>
-                <w:color w:val="FF0000"/>
-              </w:rPr>
             </w:pPr>
-            <w:r>
-              <w:rPr>
-                <w:color w:val="FF0000"/>
-              </w:rPr>
-              <w:t>TBD</w:t>
-            </w:r>
           </w:p>
         </w:tc>
         <w:tc>
           <w:tcPr>
             <w:tcW w:w="5122" w:type="dxa"/>
+            <w:shd w:val="clear" w:color="auto" w:fill="auto"/>
             <w:vAlign w:val="center"/>
           </w:tcPr>
           <w:p>
             <w:pPr>
               <w:spacing w:after="40"/>
-              <w:rPr>
-                <w:highlight w:val="yellow"/>
-              </w:rPr>
             </w:pPr>
             <w:r>
-              <w:rPr>
-                <w:highlight w:val="yellow"/>
-              </w:rPr>
               <w:t xml:space="preserve">Elements of Dynamic Programming </w:t>
             </w:r>
           </w:p>
           <w:p>
             <w:pPr>
               <w:spacing w:after="40"/>
-              <w:rPr>
-                <w:highlight w:val="yellow"/>
-              </w:rPr>
             </w:pPr>
             <w:r>
-              <w:rPr>
-                <w:highlight w:val="yellow"/>
-              </w:rPr>
               <w:t xml:space="preserve">Recursive Matrix Chain Order </w:t>
             </w:r>
             <w:proofErr w:type="spellStart"/>
             <w:r>
-              <w:rPr>
-                <w:highlight w:val="yellow"/>
-              </w:rPr>
               <w:t>Memoization</w:t>
             </w:r>
             <w:proofErr w:type="spellEnd"/>
             <w:r>
-              <w:rPr>
-                <w:highlight w:val="yellow"/>
-              </w:rPr>
               <w:t xml:space="preserve"> (Top-Down Approach, RMC, </w:t>
             </w:r>
             <w:proofErr w:type="spellStart"/>
             <w:r>
-              <w:rPr>
-                <w:highlight w:val="yellow"/>
-              </w:rPr>
               <w:t>MemoizedMatrixChain</w:t>
             </w:r>
             <w:proofErr w:type="spellEnd"/>
             <w:r>
-              <w:rPr>
-                <w:highlight w:val="yellow"/>
-              </w:rPr>
               <w:t xml:space="preserve">, </w:t>
             </w:r>
             <w:proofErr w:type="spellStart"/>
             <w:r>
-              <w:rPr>
-                <w:highlight w:val="yellow"/>
-              </w:rPr>
               <w:t>LookupC</w:t>
             </w:r>
             <w:proofErr w:type="spellEnd"/>
             <w:r>
-              <w:rPr>
-                <w:highlight w:val="yellow"/>
-              </w:rPr>
               <w:t>)</w:t>
             </w:r>
           </w:p>
           <w:p>
             <w:pPr>
               <w:spacing w:after="40"/>
-              <w:rPr>
-                <w:highlight w:val="yellow"/>
-              </w:rPr>
             </w:pPr>
             <w:r>
-              <w:rPr>
-                <w:highlight w:val="yellow"/>
-              </w:rPr>
               <w:t xml:space="preserve">Dynamic Programming vs </w:t>
             </w:r>
             <w:proofErr w:type="spellStart"/>
             <w:r>
-              <w:rPr>
-                <w:highlight w:val="yellow"/>
-              </w:rPr>
               <w:t>Memoization</w:t>
             </w:r>
             <w:proofErr w:type="spellEnd"/>
@@ -4986,14 +4540,8 @@
           <w:p>
             <w:pPr>
               <w:spacing w:after="40"/>
-              <w:rPr>
-                <w:highlight w:val="yellow"/>
-              </w:rPr>
             </w:pPr>
             <w:r>
-              <w:rPr>
-                <w:highlight w:val="yellow"/>
-              </w:rPr>
               <w:t>Longest Common Subsequence (LCS)</w:t>
             </w:r>
           </w:p>
@@ -5002,13 +4550,7 @@
               <w:spacing w:after="160" w:line="259" w:lineRule="auto"/>
             </w:pPr>
             <w:r>
-              <w:rPr>
-                <w:highlight w:val="yellow"/>
-              </w:rPr>
-              <w:t>Most Common Dynamic Programming Interview Questions</w:t>
-            </w:r>
-            <w:r>
-              <w:t xml:space="preserve"> </w:t>
+              <w:t xml:space="preserve">Most Common Dynamic Programming Interview Questions </w:t>
             </w:r>
           </w:p>
         </w:tc>
@@ -5047,49 +4589,38 @@
         <w:tc>
           <w:tcPr>
             <w:tcW w:w="1365" w:type="dxa"/>
+            <w:shd w:val="clear" w:color="auto" w:fill="auto"/>
           </w:tcPr>
+          <w:p>
+            <w:r>
+              <w:t>04.04.2022 07.04.2022</w:t>
+            </w:r>
+          </w:p>
           <w:p>
             <w:pPr>
               <w:spacing w:after="40"/>
-              <w:rPr>
-                <w:color w:val="FF0000"/>
-              </w:rPr>
             </w:pPr>
-            <w:r>
-              <w:rPr>
-                <w:color w:val="FF0000"/>
-              </w:rPr>
-              <w:t>TBD</w:t>
-            </w:r>
           </w:p>
         </w:tc>
         <w:tc>
           <w:tcPr>
             <w:tcW w:w="5122" w:type="dxa"/>
+            <w:shd w:val="clear" w:color="auto" w:fill="auto"/>
             <w:vAlign w:val="center"/>
           </w:tcPr>
-          <w:p>
-            <w:pPr>
-              <w:spacing w:after="40"/>
-              <w:rPr>
-                <w:highlight w:val="yellow"/>
-              </w:rPr>
-            </w:pPr>
-            <w:r>
-              <w:rPr>
-                <w:highlight w:val="yellow"/>
-              </w:rPr>
-              <w:t xml:space="preserve">Greedy Algorithms and Dynamic Programming Differences </w:t>
-            </w:r>
-          </w:p>
           <w:p>
             <w:pPr>
               <w:spacing w:after="40"/>
             </w:pPr>
             <w:r>
-              <w:rPr>
-                <w:highlight w:val="yellow"/>
-              </w:rPr>
+              <w:t xml:space="preserve">Greedy Algorithms and Dynamic Programming Differences </w:t>
+            </w:r>
+          </w:p>
+          <w:p>
+            <w:pPr>
+              <w:spacing w:after="40"/>
+            </w:pPr>
+            <w:r>
               <w:t>Greedy Algorithms (Activity Selection Problem, Knapsack Problems)</w:t>
             </w:r>
           </w:p>
@@ -5135,6 +4666,7 @@
         <w:tc>
           <w:tcPr>
             <w:tcW w:w="1365" w:type="dxa"/>
+            <w:shd w:val="clear" w:color="auto" w:fill="auto"/>
             <w:vAlign w:val="center"/>
           </w:tcPr>
           <w:p>
@@ -5148,19 +4680,14 @@
               <w:rPr>
                 <w:b/>
               </w:rPr>
-              <w:t>20</w:t>
-            </w:r>
-            <w:r>
-              <w:rPr>
-                <w:b/>
-              </w:rPr>
-              <w:t>.11.2021 28.11.2021</w:t>
+              <w:t>09.04.2022 17.04.2022</w:t>
             </w:r>
           </w:p>
         </w:tc>
         <w:tc>
           <w:tcPr>
             <w:tcW w:w="5122" w:type="dxa"/>
+            <w:shd w:val="clear" w:color="auto" w:fill="auto"/>
             <w:vAlign w:val="center"/>
           </w:tcPr>
           <w:p>
@@ -5224,18 +4751,14 @@
             <w:shd w:val="clear" w:color="auto" w:fill="auto"/>
           </w:tcPr>
           <w:p>
+            <w:r>
+              <w:t>18.04.2022 21.04.2022</w:t>
+            </w:r>
+          </w:p>
+          <w:p>
             <w:pPr>
               <w:spacing w:after="40"/>
-              <w:rPr>
-                <w:color w:val="FF0000"/>
-              </w:rPr>
             </w:pPr>
-            <w:r>
-              <w:rPr>
-                <w:color w:val="FF0000"/>
-              </w:rPr>
-              <w:t>TBD</w:t>
-            </w:r>
           </w:p>
         </w:tc>
         <w:tc>
@@ -5247,29 +4770,9 @@
           <w:p>
             <w:pPr>
               <w:spacing w:after="40"/>
-              <w:rPr>
-                <w:highlight w:val="yellow"/>
-              </w:rPr>
             </w:pPr>
             <w:r>
-              <w:rPr>
-                <w:highlight w:val="yellow"/>
-              </w:rPr>
               <w:t>Heap Data Structure</w:t>
-            </w:r>
-          </w:p>
-          <w:p>
-            <w:pPr>
-              <w:spacing w:after="40"/>
-              <w:rPr>
-                <w:highlight w:val="yellow"/>
-              </w:rPr>
-            </w:pPr>
-            <w:r>
-              <w:rPr>
-                <w:highlight w:val="yellow"/>
-              </w:rPr>
-              <w:t>Heap Sort</w:t>
             </w:r>
           </w:p>
           <w:p>
@@ -5277,9 +4780,14 @@
               <w:spacing w:after="40"/>
             </w:pPr>
             <w:r>
-              <w:rPr>
-                <w:highlight w:val="yellow"/>
-              </w:rPr>
+              <w:t>Heap Sort</w:t>
+            </w:r>
+          </w:p>
+          <w:p>
+            <w:pPr>
+              <w:spacing w:after="40"/>
+            </w:pPr>
+            <w:r>
               <w:t>Huffman Coding</w:t>
             </w:r>
           </w:p>
@@ -5320,108 +4828,70 @@
         <w:tc>
           <w:tcPr>
             <w:tcW w:w="1365" w:type="dxa"/>
+            <w:shd w:val="clear" w:color="auto" w:fill="auto"/>
           </w:tcPr>
+          <w:p>
+            <w:r>
+              <w:t>25.04.2022 28.04.2022</w:t>
+            </w:r>
+          </w:p>
           <w:p>
             <w:pPr>
               <w:spacing w:after="40"/>
-              <w:rPr>
-                <w:color w:val="FF0000"/>
-              </w:rPr>
             </w:pPr>
-            <w:r>
-              <w:rPr>
-                <w:color w:val="FF0000"/>
-              </w:rPr>
-              <w:t>TBD</w:t>
-            </w:r>
           </w:p>
         </w:tc>
         <w:tc>
           <w:tcPr>
             <w:tcW w:w="5122" w:type="dxa"/>
+            <w:shd w:val="clear" w:color="auto" w:fill="auto"/>
             <w:vAlign w:val="center"/>
           </w:tcPr>
           <w:p>
             <w:pPr>
               <w:spacing w:after="40"/>
-              <w:rPr>
-                <w:highlight w:val="yellow"/>
-              </w:rPr>
             </w:pPr>
             <w:r>
-              <w:rPr>
-                <w:highlight w:val="yellow"/>
-              </w:rPr>
               <w:t>Introduction to Graphs</w:t>
             </w:r>
           </w:p>
           <w:p>
             <w:pPr>
               <w:spacing w:after="40"/>
-              <w:rPr>
-                <w:highlight w:val="yellow"/>
-              </w:rPr>
             </w:pPr>
             <w:r>
-              <w:rPr>
-                <w:highlight w:val="yellow"/>
-              </w:rPr>
               <w:t>Graphs and Representation</w:t>
             </w:r>
           </w:p>
           <w:p>
             <w:pPr>
               <w:spacing w:after="40"/>
-              <w:rPr>
-                <w:highlight w:val="yellow"/>
-              </w:rPr>
             </w:pPr>
             <w:r>
-              <w:rPr>
-                <w:highlight w:val="yellow"/>
-              </w:rPr>
               <w:t xml:space="preserve">BFS (Breath-First Search) </w:t>
             </w:r>
           </w:p>
           <w:p>
             <w:pPr>
               <w:spacing w:after="40"/>
-              <w:rPr>
-                <w:highlight w:val="yellow"/>
-              </w:rPr>
             </w:pPr>
             <w:r>
-              <w:rPr>
-                <w:highlight w:val="yellow"/>
-              </w:rPr>
               <w:t xml:space="preserve">DFS (Depth-First Search) </w:t>
             </w:r>
           </w:p>
           <w:p>
             <w:pPr>
               <w:spacing w:after="40"/>
-              <w:rPr>
-                <w:highlight w:val="yellow"/>
-              </w:rPr>
             </w:pPr>
             <w:r>
-              <w:rPr>
-                <w:highlight w:val="yellow"/>
-              </w:rPr>
               <w:t xml:space="preserve">Topological Order </w:t>
             </w:r>
           </w:p>
           <w:p>
             <w:pPr>
               <w:spacing w:after="40"/>
-              <w:rPr>
-                <w:highlight w:val="yellow"/>
-              </w:rPr>
             </w:pPr>
             <w:r>
-              <w:rPr>
-                <w:highlight w:val="yellow"/>
-              </w:rPr>
               <w:lastRenderedPageBreak/>
               <w:t xml:space="preserve">SCC (Strongly Connected Components) </w:t>
             </w:r>
@@ -5429,28 +4899,16 @@
           <w:p>
             <w:pPr>
               <w:spacing w:after="40"/>
-              <w:rPr>
-                <w:highlight w:val="yellow"/>
-              </w:rPr>
             </w:pPr>
             <w:r>
-              <w:rPr>
-                <w:highlight w:val="yellow"/>
-              </w:rPr>
               <w:t xml:space="preserve">MST </w:t>
             </w:r>
           </w:p>
           <w:p>
             <w:pPr>
               <w:spacing w:after="40"/>
-              <w:rPr>
-                <w:highlight w:val="yellow"/>
-              </w:rPr>
             </w:pPr>
             <w:r>
-              <w:rPr>
-                <w:highlight w:val="yellow"/>
-              </w:rPr>
               <w:t xml:space="preserve">Prim </w:t>
             </w:r>
           </w:p>
@@ -5460,9 +4918,6 @@
             </w:pPr>
             <w:proofErr w:type="spellStart"/>
             <w:r>
-              <w:rPr>
-                <w:highlight w:val="yellow"/>
-              </w:rPr>
               <w:t>Kruskal</w:t>
             </w:r>
             <w:proofErr w:type="spellEnd"/>
@@ -5507,128 +4962,27 @@
         <w:tc>
           <w:tcPr>
             <w:tcW w:w="1365" w:type="dxa"/>
+            <w:shd w:val="clear" w:color="auto" w:fill="auto"/>
           </w:tcPr>
           <w:p>
             <w:r>
-              <w:rPr>
-                <w:color w:val="FF0000"/>
-              </w:rPr>
-              <w:t>TBD</w:t>
-            </w:r>
-          </w:p>
+              <w:t>02.05.2022 05.05.2022</w:t>
+            </w:r>
+          </w:p>
+          <w:p/>
         </w:tc>
         <w:tc>
           <w:tcPr>
             <w:tcW w:w="5122" w:type="dxa"/>
+            <w:shd w:val="clear" w:color="auto" w:fill="auto"/>
             <w:vAlign w:val="center"/>
           </w:tcPr>
-          <w:p>
-            <w:pPr>
-              <w:spacing w:after="40"/>
-              <w:rPr>
-                <w:highlight w:val="yellow"/>
-              </w:rPr>
-            </w:pPr>
-            <w:r>
-              <w:rPr>
-                <w:highlight w:val="yellow"/>
-              </w:rPr>
-              <w:t xml:space="preserve">Disjoint Sets and </w:t>
-            </w:r>
-            <w:proofErr w:type="spellStart"/>
-            <w:r>
-              <w:rPr>
-                <w:highlight w:val="yellow"/>
-              </w:rPr>
-              <w:t>Kruskal</w:t>
-            </w:r>
-            <w:proofErr w:type="spellEnd"/>
-            <w:r>
-              <w:rPr>
-                <w:highlight w:val="yellow"/>
-              </w:rPr>
-              <w:t xml:space="preserve"> Relationships </w:t>
-            </w:r>
-          </w:p>
-          <w:p>
-            <w:pPr>
-              <w:spacing w:after="40"/>
-              <w:rPr>
-                <w:highlight w:val="yellow"/>
-              </w:rPr>
-            </w:pPr>
-            <w:r>
-              <w:rPr>
-                <w:highlight w:val="yellow"/>
-              </w:rPr>
-              <w:t>Single-Source Shortest Paths (Bellman-</w:t>
-            </w:r>
-            <w:proofErr w:type="spellStart"/>
-            <w:r>
-              <w:rPr>
-                <w:highlight w:val="yellow"/>
-              </w:rPr>
-              <w:t>Ford,Dijkstra</w:t>
-            </w:r>
-            <w:proofErr w:type="spellEnd"/>
-            <w:r>
-              <w:rPr>
-                <w:highlight w:val="yellow"/>
-              </w:rPr>
-              <w:t>)</w:t>
-            </w:r>
-          </w:p>
-          <w:p>
-            <w:pPr>
-              <w:spacing w:after="40"/>
-              <w:rPr>
-                <w:highlight w:val="yellow"/>
-              </w:rPr>
-            </w:pPr>
-            <w:r>
-              <w:rPr>
-                <w:highlight w:val="yellow"/>
-              </w:rPr>
-              <w:t>Q-Learning Shortest Path</w:t>
-            </w:r>
-          </w:p>
           <w:p>
             <w:pPr>
               <w:spacing w:after="40"/>
             </w:pPr>
             <w:r>
-              <w:rPr>
-                <w:highlight w:val="yellow"/>
-              </w:rPr>
-              <w:t>Max-Flow Min-Cut (Ford-</w:t>
-            </w:r>
-            <w:proofErr w:type="spellStart"/>
-            <w:r>
-              <w:rPr>
-                <w:highlight w:val="yellow"/>
-              </w:rPr>
-              <w:t>Fulkerson,Edmond’s</w:t>
-            </w:r>
-            <w:proofErr w:type="spellEnd"/>
-            <w:r>
-              <w:rPr>
-                <w:highlight w:val="yellow"/>
-              </w:rPr>
-              <w:t xml:space="preserve"> </w:t>
-            </w:r>
-            <w:proofErr w:type="spellStart"/>
-            <w:r>
-              <w:rPr>
-                <w:highlight w:val="yellow"/>
-              </w:rPr>
-              <w:t>Karp,Dinic</w:t>
-            </w:r>
-            <w:proofErr w:type="spellEnd"/>
-            <w:r>
-              <w:rPr>
-                <w:highlight w:val="yellow"/>
-              </w:rPr>
-              <w:t>)</w:t>
+              <w:t>Holiday</w:t>
             </w:r>
           </w:p>
         </w:tc>
@@ -5667,72 +5021,83 @@
         <w:tc>
           <w:tcPr>
             <w:tcW w:w="1365" w:type="dxa"/>
+            <w:shd w:val="clear" w:color="auto" w:fill="auto"/>
           </w:tcPr>
           <w:p>
             <w:r>
-              <w:rPr>
-                <w:color w:val="FF0000"/>
-              </w:rPr>
-              <w:t>TBD</w:t>
-            </w:r>
-          </w:p>
+              <w:t>09.05.2022 12.05.2022</w:t>
+            </w:r>
+          </w:p>
+          <w:p/>
         </w:tc>
         <w:tc>
           <w:tcPr>
             <w:tcW w:w="5122" w:type="dxa"/>
+            <w:shd w:val="clear" w:color="auto" w:fill="auto"/>
             <w:vAlign w:val="center"/>
           </w:tcPr>
-          <w:p>
-            <w:pPr>
-              <w:spacing w:after="40"/>
-              <w:rPr>
-                <w:highlight w:val="yellow"/>
-              </w:rPr>
-            </w:pPr>
-            <w:r>
-              <w:rPr>
-                <w:highlight w:val="yellow"/>
-              </w:rPr>
-              <w:t>Crypto++ Library Usage</w:t>
-            </w:r>
-          </w:p>
-          <w:p>
-            <w:pPr>
-              <w:spacing w:after="40"/>
-              <w:rPr>
-                <w:highlight w:val="yellow"/>
-              </w:rPr>
-            </w:pPr>
-            <w:r>
-              <w:rPr>
-                <w:highlight w:val="yellow"/>
-              </w:rPr>
-              <w:t xml:space="preserve">Hashing and Integrity Control </w:t>
-            </w:r>
-          </w:p>
-          <w:p>
-            <w:pPr>
-              <w:spacing w:after="40"/>
-              <w:rPr>
-                <w:highlight w:val="yellow"/>
-              </w:rPr>
-            </w:pPr>
-            <w:r>
-              <w:rPr>
-                <w:highlight w:val="yellow"/>
-              </w:rPr>
-              <w:t>Cryptographic Hash Functions (SHA-1,SHA-256,SHA-512,H-MAC)</w:t>
-            </w:r>
-          </w:p>
           <w:p>
             <w:pPr>
               <w:spacing w:after="40"/>
             </w:pPr>
             <w:r>
-              <w:rPr>
-                <w:highlight w:val="yellow"/>
-              </w:rPr>
-              <w:t>Checksums(MD5,CRC32)</w:t>
+              <w:t xml:space="preserve">Disjoint Sets and </w:t>
+            </w:r>
+            <w:proofErr w:type="spellStart"/>
+            <w:r>
+              <w:t>Kruskal</w:t>
+            </w:r>
+            <w:proofErr w:type="spellEnd"/>
+            <w:r>
+              <w:t xml:space="preserve"> Relationships </w:t>
+            </w:r>
+          </w:p>
+          <w:p>
+            <w:pPr>
+              <w:spacing w:after="40"/>
+            </w:pPr>
+            <w:r>
+              <w:t>Single-Source Shortest Paths (Bellman-</w:t>
+            </w:r>
+            <w:proofErr w:type="spellStart"/>
+            <w:r>
+              <w:t>Ford,Dijkstra</w:t>
+            </w:r>
+            <w:proofErr w:type="spellEnd"/>
+            <w:r>
+              <w:t>)</w:t>
+            </w:r>
+          </w:p>
+          <w:p>
+            <w:pPr>
+              <w:spacing w:after="40"/>
+            </w:pPr>
+            <w:r>
+              <w:t>Q-Learning Shortest Path</w:t>
+            </w:r>
+          </w:p>
+          <w:p>
+            <w:pPr>
+              <w:spacing w:after="40"/>
+            </w:pPr>
+            <w:r>
+              <w:t>Max-Flow Min-Cut (Ford-</w:t>
+            </w:r>
+            <w:proofErr w:type="spellStart"/>
+            <w:r>
+              <w:t>Fulkerson,Edmond’s</w:t>
+            </w:r>
+            <w:proofErr w:type="spellEnd"/>
+            <w:r>
+              <w:t xml:space="preserve"> </w:t>
+            </w:r>
+            <w:proofErr w:type="spellStart"/>
+            <w:r>
+              <w:t>Karp,Dinic</w:t>
+            </w:r>
+            <w:proofErr w:type="spellEnd"/>
+            <w:r>
+              <w:t>)</w:t>
             </w:r>
           </w:p>
         </w:tc>
@@ -5771,86 +5136,51 @@
         <w:tc>
           <w:tcPr>
             <w:tcW w:w="1365" w:type="dxa"/>
+            <w:shd w:val="clear" w:color="auto" w:fill="auto"/>
           </w:tcPr>
           <w:p>
             <w:r>
-              <w:rPr>
-                <w:color w:val="FF0000"/>
-              </w:rPr>
-              <w:t>TBD</w:t>
-            </w:r>
-          </w:p>
+              <w:t>16.05.2022 19.05.2022</w:t>
+            </w:r>
+          </w:p>
+          <w:p/>
         </w:tc>
         <w:tc>
           <w:tcPr>
             <w:tcW w:w="5122" w:type="dxa"/>
+            <w:shd w:val="clear" w:color="auto" w:fill="auto"/>
             <w:vAlign w:val="center"/>
           </w:tcPr>
-          <w:p>
-            <w:pPr>
-              <w:spacing w:after="40"/>
-              <w:rPr>
-                <w:highlight w:val="yellow"/>
-              </w:rPr>
-            </w:pPr>
-            <w:r>
-              <w:rPr>
-                <w:highlight w:val="yellow"/>
-              </w:rPr>
-              <w:t>Symmetric Encryption Algorithms (AES, DES, TDES)</w:t>
-            </w:r>
-          </w:p>
-          <w:p>
-            <w:pPr>
-              <w:spacing w:after="40"/>
-              <w:rPr>
-                <w:highlight w:val="yellow"/>
-              </w:rPr>
-            </w:pPr>
-            <w:r>
-              <w:rPr>
-                <w:highlight w:val="yellow"/>
-              </w:rPr>
-              <w:t>Symmetric Encryption Modes (ECB, CBC)</w:t>
-            </w:r>
-          </w:p>
-          <w:p>
-            <w:pPr>
-              <w:spacing w:after="40"/>
-              <w:rPr>
-                <w:highlight w:val="yellow"/>
-              </w:rPr>
-            </w:pPr>
-            <w:r>
-              <w:rPr>
-                <w:highlight w:val="yellow"/>
-              </w:rPr>
-              <w:t xml:space="preserve">Asymmetric Encryption </w:t>
-            </w:r>
-          </w:p>
-          <w:p>
-            <w:pPr>
-              <w:spacing w:after="40"/>
-              <w:rPr>
-                <w:highlight w:val="yellow"/>
-              </w:rPr>
-            </w:pPr>
-            <w:r>
-              <w:rPr>
-                <w:highlight w:val="yellow"/>
-              </w:rPr>
-              <w:t xml:space="preserve">Key Pairs (Public-Private Key Pairs) </w:t>
-            </w:r>
-          </w:p>
           <w:p>
             <w:pPr>
               <w:spacing w:after="40"/>
             </w:pPr>
             <w:r>
-              <w:rPr>
-                <w:highlight w:val="yellow"/>
-              </w:rPr>
-              <w:t>Signature Generation and Validation</w:t>
+              <w:t>Crypto++ Library Usage</w:t>
+            </w:r>
+          </w:p>
+          <w:p>
+            <w:pPr>
+              <w:spacing w:after="40"/>
+            </w:pPr>
+            <w:r>
+              <w:t xml:space="preserve">Hashing and Integrity Control </w:t>
+            </w:r>
+          </w:p>
+          <w:p>
+            <w:pPr>
+              <w:spacing w:after="40"/>
+            </w:pPr>
+            <w:r>
+              <w:t>Cryptographic Hash Functions (SHA-1,SHA-256,SHA-512,H-MAC)</w:t>
+            </w:r>
+          </w:p>
+          <w:p>
+            <w:pPr>
+              <w:spacing w:after="40"/>
+            </w:pPr>
+            <w:r>
+              <w:t>Checksums(MD5,CRC32)</w:t>
             </w:r>
           </w:p>
         </w:tc>
@@ -5889,19 +5219,19 @@
         <w:tc>
           <w:tcPr>
             <w:tcW w:w="1365" w:type="dxa"/>
+            <w:shd w:val="clear" w:color="auto" w:fill="auto"/>
           </w:tcPr>
           <w:p>
             <w:r>
-              <w:rPr>
-                <w:color w:val="FF0000"/>
-              </w:rPr>
-              <w:t>TBD</w:t>
-            </w:r>
-          </w:p>
+              <w:t>23.05.2022 26.05.2022</w:t>
+            </w:r>
+          </w:p>
+          <w:p/>
         </w:tc>
         <w:tc>
           <w:tcPr>
             <w:tcW w:w="5122" w:type="dxa"/>
+            <w:shd w:val="clear" w:color="auto" w:fill="auto"/>
             <w:vAlign w:val="center"/>
           </w:tcPr>
           <w:p>
@@ -5909,7 +5239,7 @@
               <w:spacing w:after="40"/>
             </w:pPr>
             <w:r>
-              <w:t>OTP Calculation(Time-based, Counter-based)</w:t>
+              <w:t>Symmetric Encryption Algorithms (AES, DES, TDES)</w:t>
             </w:r>
           </w:p>
           <w:p>
@@ -5917,7 +5247,31 @@
               <w:spacing w:after="40"/>
             </w:pPr>
             <w:r>
-              <w:t>File Encryption and Decryption and Integrity Control Operations</w:t>
+              <w:t>Symmetric Encryption Modes (ECB, CBC)</w:t>
+            </w:r>
+          </w:p>
+          <w:p>
+            <w:pPr>
+              <w:spacing w:after="40"/>
+            </w:pPr>
+            <w:r>
+              <w:t xml:space="preserve">Asymmetric Encryption </w:t>
+            </w:r>
+          </w:p>
+          <w:p>
+            <w:pPr>
+              <w:spacing w:after="40"/>
+            </w:pPr>
+            <w:r>
+              <w:t xml:space="preserve">Key Pairs (Public-Private Key Pairs) </w:t>
+            </w:r>
+          </w:p>
+          <w:p>
+            <w:pPr>
+              <w:spacing w:after="40"/>
+            </w:pPr>
+            <w:r>
+              <w:t>Signature Generation and Validation</w:t>
             </w:r>
           </w:p>
         </w:tc>
@@ -5956,19 +5310,19 @@
         <w:tc>
           <w:tcPr>
             <w:tcW w:w="1365" w:type="dxa"/>
+            <w:shd w:val="clear" w:color="auto" w:fill="auto"/>
           </w:tcPr>
           <w:p>
             <w:r>
-              <w:rPr>
-                <w:color w:val="FF0000"/>
-              </w:rPr>
-              <w:t>TBD</w:t>
-            </w:r>
-          </w:p>
+              <w:t>30.05.2022 02.06.2022</w:t>
+            </w:r>
+          </w:p>
+          <w:p/>
         </w:tc>
         <w:tc>
           <w:tcPr>
             <w:tcW w:w="5122" w:type="dxa"/>
+            <w:shd w:val="clear" w:color="auto" w:fill="auto"/>
             <w:vAlign w:val="center"/>
           </w:tcPr>
           <w:p>
@@ -5976,7 +5330,15 @@
               <w:spacing w:after="40"/>
             </w:pPr>
             <w:r>
-              <w:t>Review</w:t>
+              <w:t>OTP Calculation(Time-based, Counter-based)</w:t>
+            </w:r>
+          </w:p>
+          <w:p>
+            <w:pPr>
+              <w:spacing w:after="40"/>
+            </w:pPr>
+            <w:r>
+              <w:t>File Encryption and Decryption and Integrity Control Operations</w:t>
             </w:r>
           </w:p>
         </w:tc>
@@ -6011,9 +5373,6 @@
               </w:rPr>
             </w:pPr>
             <w:r>
-              <w:rPr>
-                <w:b/>
-              </w:rPr>
               <w:t>Week 16</w:t>
             </w:r>
           </w:p>
@@ -6021,8 +5380,14 @@
         <w:tc>
           <w:tcPr>
             <w:tcW w:w="1365" w:type="dxa"/>
+            <w:shd w:val="clear" w:color="auto" w:fill="auto"/>
             <w:vAlign w:val="center"/>
           </w:tcPr>
+          <w:p>
+            <w:r>
+              <w:t>06.06.2022 09.06.2022</w:t>
+            </w:r>
+          </w:p>
           <w:p>
             <w:pPr>
               <w:spacing w:after="40"/>
@@ -6030,29 +5395,37 @@
                 <w:b/>
               </w:rPr>
             </w:pPr>
-            <w:r>
-              <w:rPr>
-                <w:b/>
-              </w:rPr>
-              <w:t>17.01.2022</w:t>
-            </w:r>
-            <w:r>
-              <w:rPr>
-                <w:b/>
-              </w:rPr>
-              <w:t xml:space="preserve"> </w:t>
-            </w:r>
-            <w:r>
-              <w:rPr>
-                <w:b/>
-              </w:rPr>
-              <w:t>30.01.2022</w:t>
-            </w:r>
           </w:p>
         </w:tc>
         <w:tc>
           <w:tcPr>
             <w:tcW w:w="5122" w:type="dxa"/>
+            <w:shd w:val="clear" w:color="auto" w:fill="auto"/>
+            <w:vAlign w:val="center"/>
+          </w:tcPr>
+          <w:p>
+            <w:pPr>
+              <w:spacing w:after="40"/>
+            </w:pPr>
+            <w:r>
+              <w:t>Review</w:t>
+            </w:r>
+          </w:p>
+        </w:tc>
+        <w:tc>
+          <w:tcPr>
+            <w:tcW w:w="1692" w:type="dxa"/>
+          </w:tcPr>
+          <w:p/>
+        </w:tc>
+      </w:tr>
+      <w:tr>
+        <w:trPr>
+          <w:trHeight w:val="567"/>
+        </w:trPr>
+        <w:tc>
+          <w:tcPr>
+            <w:tcW w:w="1163" w:type="dxa"/>
             <w:vAlign w:val="center"/>
           </w:tcPr>
           <w:p>
@@ -6066,6 +5439,48 @@
               <w:rPr>
                 <w:b/>
               </w:rPr>
+              <w:t>Week 17</w:t>
+            </w:r>
+          </w:p>
+        </w:tc>
+        <w:tc>
+          <w:tcPr>
+            <w:tcW w:w="1365" w:type="dxa"/>
+            <w:shd w:val="clear" w:color="auto" w:fill="auto"/>
+            <w:vAlign w:val="center"/>
+          </w:tcPr>
+          <w:p>
+            <w:pPr>
+              <w:spacing w:after="40"/>
+              <w:rPr>
+                <w:b/>
+              </w:rPr>
+            </w:pPr>
+            <w:r>
+              <w:rPr>
+                <w:b/>
+              </w:rPr>
+              <w:t>17.01.2022 30.01.2022</w:t>
+            </w:r>
+          </w:p>
+        </w:tc>
+        <w:tc>
+          <w:tcPr>
+            <w:tcW w:w="5122" w:type="dxa"/>
+            <w:shd w:val="clear" w:color="auto" w:fill="auto"/>
+            <w:vAlign w:val="center"/>
+          </w:tcPr>
+          <w:p>
+            <w:pPr>
+              <w:spacing w:after="40"/>
+              <w:rPr>
+                <w:b/>
+              </w:rPr>
+            </w:pPr>
+            <w:r>
+              <w:rPr>
+                <w:b/>
+              </w:rPr>
               <w:t>Final</w:t>
             </w:r>
           </w:p>
@@ -6087,6 +5502,12 @@
     </w:tbl>
     <w:p/>
     <w:p>
+      <w:r>
+        <w:br w:type="page"/>
+      </w:r>
+    </w:p>
+    <w:p/>
+    <w:p>
       <w:pPr>
         <w:spacing w:after="40"/>
         <w:rPr>
@@ -6332,7 +5753,6 @@
         <w:spacing w:after="160" w:line="259" w:lineRule="auto"/>
       </w:pPr>
       <w:r>
-        <w:lastRenderedPageBreak/>
         <w:t xml:space="preserve">Big O Notation </w:t>
       </w:r>
     </w:p>
@@ -6710,6 +6130,7 @@
         <w:spacing w:after="160" w:line="259" w:lineRule="auto"/>
       </w:pPr>
       <w:r>
+        <w:lastRenderedPageBreak/>
         <w:t xml:space="preserve">Recursive </w:t>
       </w:r>
     </w:p>
@@ -6725,6 +6146,8 @@
       <w:r>
         <w:t xml:space="preserve">Medians </w:t>
       </w:r>
+      <w:bookmarkStart w:id="1" w:name="_GoBack"/>
+      <w:bookmarkEnd w:id="1"/>
     </w:p>
     <w:p>
       <w:pPr>
@@ -6936,7 +6359,6 @@
         <w:spacing w:after="160" w:line="259" w:lineRule="auto"/>
       </w:pPr>
       <w:r>
-        <w:lastRenderedPageBreak/>
         <w:t>Convex Hull (Divide &amp; Conquer)</w:t>
       </w:r>
     </w:p>
@@ -6989,12 +6411,7 @@
         <w:spacing w:after="160" w:line="259" w:lineRule="auto"/>
       </w:pPr>
       <w:r>
-        <w:t xml:space="preserve">Fibonacci </w:t>
-      </w:r>
-      <w:bookmarkStart w:id="1" w:name="_GoBack"/>
-      <w:bookmarkEnd w:id="1"/>
-      <w:r>
-        <w:t xml:space="preserve">Numbers </w:t>
+        <w:t xml:space="preserve">Fibonacci Numbers </w:t>
       </w:r>
     </w:p>
     <w:p>
@@ -7359,6 +6776,7 @@
         <w:spacing w:after="160" w:line="259" w:lineRule="auto"/>
       </w:pPr>
       <w:r>
+        <w:lastRenderedPageBreak/>
         <w:t xml:space="preserve">Top-Down Approach </w:t>
       </w:r>
     </w:p>
@@ -7632,7 +7050,6 @@
         <w:spacing w:after="160" w:line="259" w:lineRule="auto"/>
       </w:pPr>
       <w:r>
-        <w:lastRenderedPageBreak/>
         <w:t xml:space="preserve">PRINT-LCS </w:t>
       </w:r>
     </w:p>
@@ -7684,7 +7101,7 @@
         </w:numPr>
         <w:spacing w:after="160" w:line="259" w:lineRule="auto"/>
       </w:pPr>
-      <w:hyperlink r:id="rId10" w:history="1">
+      <w:hyperlink r:id="rId11" w:history="1">
         <w:r>
           <w:rPr>
             <w:rStyle w:val="Hyperlink"/>
@@ -7702,7 +7119,7 @@
         </w:numPr>
         <w:spacing w:after="160" w:line="259" w:lineRule="auto"/>
       </w:pPr>
-      <w:hyperlink r:id="rId11" w:anchor=":~:text=In%20computer%20science%2C%20the%20longest,not%20necessarily%20contiguous%2C%20or%20unique. " w:history="1">
+      <w:hyperlink r:id="rId12" w:anchor=":~:text=In%20computer%20science%2C%20the%20longest,not%20necessarily%20contiguous%2C%20or%20unique. " w:history="1">
         <w:r>
           <w:rPr>
             <w:rStyle w:val="Hyperlink"/>
@@ -7720,7 +7137,7 @@
         </w:numPr>
         <w:spacing w:after="160" w:line="259" w:lineRule="auto"/>
       </w:pPr>
-      <w:hyperlink r:id="rId12" w:history="1">
+      <w:hyperlink r:id="rId13" w:history="1">
         <w:r>
           <w:rPr>
             <w:rStyle w:val="Hyperlink"/>
@@ -7751,7 +7168,7 @@
         </w:numPr>
         <w:spacing w:after="160" w:line="259" w:lineRule="auto"/>
       </w:pPr>
-      <w:hyperlink r:id="rId13" w:history="1">
+      <w:hyperlink r:id="rId14" w:history="1">
         <w:r>
           <w:rPr>
             <w:rStyle w:val="Hyperlink"/>
@@ -7769,7 +7186,7 @@
         </w:numPr>
         <w:spacing w:after="160" w:line="259" w:lineRule="auto"/>
       </w:pPr>
-      <w:hyperlink r:id="rId14" w:history="1">
+      <w:hyperlink r:id="rId15" w:history="1">
         <w:r>
           <w:rPr>
             <w:rStyle w:val="Hyperlink"/>
@@ -7800,7 +7217,7 @@
         </w:numPr>
         <w:spacing w:after="160" w:line="259" w:lineRule="auto"/>
       </w:pPr>
-      <w:hyperlink r:id="rId15" w:history="1">
+      <w:hyperlink r:id="rId16" w:history="1">
         <w:r>
           <w:rPr>
             <w:rStyle w:val="Hyperlink"/>
@@ -7831,7 +7248,7 @@
         </w:numPr>
         <w:spacing w:after="160" w:line="259" w:lineRule="auto"/>
       </w:pPr>
-      <w:hyperlink r:id="rId16" w:history="1">
+      <w:hyperlink r:id="rId17" w:history="1">
         <w:r>
           <w:rPr>
             <w:rStyle w:val="Hyperlink"/>
@@ -7849,7 +7266,7 @@
         </w:numPr>
         <w:spacing w:after="160" w:line="259" w:lineRule="auto"/>
       </w:pPr>
-      <w:hyperlink r:id="rId17" w:history="1">
+      <w:hyperlink r:id="rId18" w:history="1">
         <w:r>
           <w:rPr>
             <w:rStyle w:val="Hyperlink"/>
@@ -7880,7 +7297,7 @@
         </w:numPr>
         <w:spacing w:after="160" w:line="259" w:lineRule="auto"/>
       </w:pPr>
-      <w:hyperlink r:id="rId18" w:history="1">
+      <w:hyperlink r:id="rId19" w:history="1">
         <w:r>
           <w:rPr>
             <w:rStyle w:val="Hyperlink"/>
@@ -7911,7 +7328,7 @@
         </w:numPr>
         <w:spacing w:after="160" w:line="259" w:lineRule="auto"/>
       </w:pPr>
-      <w:hyperlink r:id="rId19" w:history="1">
+      <w:hyperlink r:id="rId20" w:history="1">
         <w:r>
           <w:rPr>
             <w:rStyle w:val="Hyperlink"/>
@@ -7942,7 +7359,7 @@
         </w:numPr>
         <w:spacing w:after="160" w:line="259" w:lineRule="auto"/>
       </w:pPr>
-      <w:hyperlink r:id="rId20" w:history="1">
+      <w:hyperlink r:id="rId21" w:history="1">
         <w:r>
           <w:rPr>
             <w:rStyle w:val="Hyperlink"/>
@@ -7973,7 +7390,7 @@
         </w:numPr>
         <w:spacing w:after="160" w:line="259" w:lineRule="auto"/>
       </w:pPr>
-      <w:hyperlink r:id="rId21" w:history="1">
+      <w:hyperlink r:id="rId22" w:history="1">
         <w:r>
           <w:rPr>
             <w:rStyle w:val="Hyperlink"/>
@@ -8004,7 +7421,7 @@
         </w:numPr>
         <w:spacing w:after="160" w:line="259" w:lineRule="auto"/>
       </w:pPr>
-      <w:hyperlink r:id="rId22" w:history="1">
+      <w:hyperlink r:id="rId23" w:history="1">
         <w:r>
           <w:rPr>
             <w:rStyle w:val="Hyperlink"/>
@@ -8035,7 +7452,7 @@
         </w:numPr>
         <w:spacing w:after="160" w:line="259" w:lineRule="auto"/>
       </w:pPr>
-      <w:hyperlink r:id="rId23" w:history="1">
+      <w:hyperlink r:id="rId24" w:history="1">
         <w:r>
           <w:rPr>
             <w:rStyle w:val="Hyperlink"/>
@@ -8074,7 +7491,7 @@
         </w:numPr>
         <w:spacing w:after="160" w:line="259" w:lineRule="auto"/>
       </w:pPr>
-      <w:hyperlink r:id="rId24" w:history="1">
+      <w:hyperlink r:id="rId25" w:history="1">
         <w:r>
           <w:rPr>
             <w:rStyle w:val="Hyperlink"/>
@@ -8113,7 +7530,7 @@
         </w:numPr>
         <w:spacing w:after="160" w:line="259" w:lineRule="auto"/>
       </w:pPr>
-      <w:hyperlink r:id="rId25" w:history="1">
+      <w:hyperlink r:id="rId26" w:history="1">
         <w:r>
           <w:rPr>
             <w:rStyle w:val="Hyperlink"/>
@@ -8131,7 +7548,7 @@
         </w:numPr>
         <w:spacing w:after="160" w:line="259" w:lineRule="auto"/>
       </w:pPr>
-      <w:hyperlink r:id="rId26" w:history="1">
+      <w:hyperlink r:id="rId27" w:history="1">
         <w:r>
           <w:rPr>
             <w:rStyle w:val="Hyperlink"/>
@@ -8162,7 +7579,7 @@
         </w:numPr>
         <w:spacing w:after="160" w:line="259" w:lineRule="auto"/>
       </w:pPr>
-      <w:hyperlink r:id="rId27" w:history="1">
+      <w:hyperlink r:id="rId28" w:history="1">
         <w:r>
           <w:rPr>
             <w:rStyle w:val="Hyperlink"/>
@@ -8193,7 +7610,7 @@
         </w:numPr>
         <w:spacing w:after="160" w:line="259" w:lineRule="auto"/>
       </w:pPr>
-      <w:hyperlink r:id="rId28" w:history="1">
+      <w:hyperlink r:id="rId29" w:history="1">
         <w:r>
           <w:rPr>
             <w:rStyle w:val="Hyperlink"/>
@@ -8224,7 +7641,7 @@
         </w:numPr>
         <w:spacing w:after="160" w:line="259" w:lineRule="auto"/>
       </w:pPr>
-      <w:hyperlink r:id="rId29" w:history="1">
+      <w:hyperlink r:id="rId30" w:history="1">
         <w:r>
           <w:rPr>
             <w:rStyle w:val="Hyperlink"/>
@@ -8243,7 +7660,6 @@
         <w:spacing w:after="160" w:line="259" w:lineRule="auto"/>
       </w:pPr>
       <w:r>
-        <w:lastRenderedPageBreak/>
         <w:t xml:space="preserve">Problem-14: Word Break Problem </w:t>
       </w:r>
     </w:p>
@@ -8256,7 +7672,7 @@
         </w:numPr>
         <w:spacing w:after="160" w:line="259" w:lineRule="auto"/>
       </w:pPr>
-      <w:hyperlink r:id="rId30" w:history="1">
+      <w:hyperlink r:id="rId31" w:history="1">
         <w:r>
           <w:rPr>
             <w:rStyle w:val="Hyperlink"/>
@@ -8287,7 +7703,7 @@
         </w:numPr>
         <w:spacing w:after="160" w:line="259" w:lineRule="auto"/>
       </w:pPr>
-      <w:hyperlink r:id="rId31" w:history="1">
+      <w:hyperlink r:id="rId32" w:history="1">
         <w:r>
           <w:rPr>
             <w:rStyle w:val="Hyperlink"/>
@@ -8318,7 +7734,7 @@
         </w:numPr>
         <w:spacing w:after="160" w:line="259" w:lineRule="auto"/>
       </w:pPr>
-      <w:hyperlink r:id="rId32" w:history="1">
+      <w:hyperlink r:id="rId33" w:history="1">
         <w:r>
           <w:rPr>
             <w:rStyle w:val="Hyperlink"/>
@@ -8349,7 +7765,7 @@
         </w:numPr>
         <w:spacing w:after="160" w:line="259" w:lineRule="auto"/>
       </w:pPr>
-      <w:hyperlink r:id="rId33" w:history="1">
+      <w:hyperlink r:id="rId34" w:history="1">
         <w:r>
           <w:rPr>
             <w:rStyle w:val="Hyperlink"/>
@@ -8383,7 +7799,7 @@
           <w:rStyle w:val="Hyperlink"/>
         </w:rPr>
       </w:pPr>
-      <w:hyperlink r:id="rId34" w:history="1">
+      <w:hyperlink r:id="rId35" w:history="1">
         <w:r>
           <w:rPr>
             <w:rStyle w:val="Hyperlink"/>
@@ -8598,6 +8014,7 @@
         <w:spacing w:after="160" w:line="259" w:lineRule="auto"/>
       </w:pPr>
       <w:r>
+        <w:lastRenderedPageBreak/>
         <w:t xml:space="preserve">BFS (Breath-First Search) </w:t>
       </w:r>
     </w:p>
@@ -8850,7 +8267,6 @@
         <w:spacing w:after="160" w:line="259" w:lineRule="auto"/>
       </w:pPr>
       <w:r>
-        <w:lastRenderedPageBreak/>
         <w:t xml:space="preserve">Edmond’s Karp </w:t>
       </w:r>
     </w:p>
@@ -9141,7 +8557,7 @@
         </w:numPr>
         <w:spacing w:after="160" w:line="259" w:lineRule="auto"/>
       </w:pPr>
-      <w:hyperlink r:id="rId35" w:history="1">
+      <w:hyperlink r:id="rId36" w:history="1">
         <w:r>
           <w:rPr>
             <w:rStyle w:val="Hyperlink"/>
@@ -9172,7 +8588,7 @@
         </w:numPr>
         <w:spacing w:after="160" w:line="259" w:lineRule="auto"/>
       </w:pPr>
-      <w:hyperlink r:id="rId36" w:history="1">
+      <w:hyperlink r:id="rId37" w:history="1">
         <w:r>
           <w:rPr>
             <w:rStyle w:val="Hyperlink"/>
@@ -9203,7 +8619,7 @@
         </w:numPr>
         <w:spacing w:after="160" w:line="259" w:lineRule="auto"/>
       </w:pPr>
-      <w:hyperlink r:id="rId37" w:history="1">
+      <w:hyperlink r:id="rId38" w:history="1">
         <w:r>
           <w:rPr>
             <w:rStyle w:val="Hyperlink"/>
@@ -9234,7 +8650,7 @@
         </w:numPr>
         <w:spacing w:after="160" w:line="259" w:lineRule="auto"/>
       </w:pPr>
-      <w:hyperlink r:id="rId38" w:history="1">
+      <w:hyperlink r:id="rId39" w:history="1">
         <w:r>
           <w:rPr>
             <w:rStyle w:val="Hyperlink"/>
@@ -9455,7 +8871,7 @@
           <w:b/>
         </w:rPr>
       </w:pPr>
-      <w:hyperlink r:id="rId39" w:history="1">
+      <w:hyperlink r:id="rId40" w:history="1">
         <w:r>
           <w:rPr>
             <w:rStyle w:val="Hyperlink"/>
@@ -9471,7 +8887,7 @@
           <w:b/>
         </w:rPr>
       </w:pPr>
-      <w:hyperlink r:id="rId40" w:history="1">
+      <w:hyperlink r:id="rId41" w:history="1">
         <w:r>
           <w:rPr>
             <w:rStyle w:val="Hyperlink"/>
@@ -9495,7 +8911,7 @@
       </w:pPr>
     </w:p>
     <w:p>
-      <w:hyperlink r:id="rId41" w:history="1">
+      <w:hyperlink r:id="rId42" w:history="1">
         <w:r>
           <w:rPr>
             <w:rStyle w:val="Hyperlink"/>
@@ -9506,7 +8922,7 @@
     </w:p>
     <w:p/>
     <w:p>
-      <w:hyperlink r:id="rId42" w:history="1">
+      <w:hyperlink r:id="rId43" w:history="1">
         <w:r>
           <w:rPr>
             <w:rStyle w:val="Hyperlink"/>
@@ -9517,7 +8933,7 @@
     </w:p>
     <w:p/>
     <w:p>
-      <w:hyperlink r:id="rId43" w:history="1">
+      <w:hyperlink r:id="rId44" w:history="1">
         <w:r>
           <w:rPr>
             <w:rStyle w:val="Hyperlink"/>
@@ -9530,7 +8946,7 @@
       </w:r>
     </w:p>
     <w:p>
-      <w:hyperlink r:id="rId44" w:history="1">
+      <w:hyperlink r:id="rId45" w:history="1">
         <w:r>
           <w:rPr>
             <w:rStyle w:val="Hyperlink"/>
@@ -9554,7 +8970,7 @@
       <w:pPr>
         <w:pStyle w:val="NoSpacing"/>
       </w:pPr>
-      <w:hyperlink r:id="rId45" w:history="1">
+      <w:hyperlink r:id="rId46" w:history="1">
         <w:r>
           <w:rPr>
             <w:rStyle w:val="Hyperlink"/>
@@ -9572,7 +8988,7 @@
       <w:pPr>
         <w:pStyle w:val="NoSpacing"/>
       </w:pPr>
-      <w:hyperlink r:id="rId46" w:history="1">
+      <w:hyperlink r:id="rId47" w:history="1">
         <w:r>
           <w:rPr>
             <w:rStyle w:val="Hyperlink"/>
@@ -9590,7 +9006,7 @@
       <w:pPr>
         <w:pStyle w:val="NoSpacing"/>
       </w:pPr>
-      <w:hyperlink r:id="rId47" w:history="1">
+      <w:hyperlink r:id="rId48" w:history="1">
         <w:r>
           <w:rPr>
             <w:rStyle w:val="Hyperlink"/>
@@ -9608,7 +9024,7 @@
       <w:pPr>
         <w:pStyle w:val="NoSpacing"/>
       </w:pPr>
-      <w:hyperlink r:id="rId48" w:history="1">
+      <w:hyperlink r:id="rId49" w:history="1">
         <w:r>
           <w:rPr>
             <w:rStyle w:val="Hyperlink"/>
@@ -9626,7 +9042,7 @@
       <w:pPr>
         <w:pStyle w:val="NoSpacing"/>
       </w:pPr>
-      <w:hyperlink r:id="rId49" w:history="1">
+      <w:hyperlink r:id="rId50" w:history="1">
         <w:r>
           <w:rPr>
             <w:rStyle w:val="Hyperlink"/>
@@ -9644,7 +9060,7 @@
       <w:pPr>
         <w:pStyle w:val="NoSpacing"/>
       </w:pPr>
-      <w:hyperlink r:id="rId50" w:history="1">
+      <w:hyperlink r:id="rId51" w:history="1">
         <w:r>
           <w:rPr>
             <w:rStyle w:val="Hyperlink"/>
@@ -9662,7 +9078,7 @@
       <w:pPr>
         <w:pStyle w:val="NoSpacing"/>
       </w:pPr>
-      <w:hyperlink r:id="rId51" w:history="1">
+      <w:hyperlink r:id="rId52" w:history="1">
         <w:r>
           <w:rPr>
             <w:rStyle w:val="Hyperlink"/>
@@ -9680,7 +9096,7 @@
       <w:pPr>
         <w:pStyle w:val="NoSpacing"/>
       </w:pPr>
-      <w:hyperlink r:id="rId52" w:history="1">
+      <w:hyperlink r:id="rId53" w:history="1">
         <w:r>
           <w:rPr>
             <w:rStyle w:val="Hyperlink"/>
@@ -9698,7 +9114,7 @@
       <w:pPr>
         <w:pStyle w:val="NoSpacing"/>
       </w:pPr>
-      <w:hyperlink r:id="rId53" w:history="1">
+      <w:hyperlink r:id="rId54" w:history="1">
         <w:r>
           <w:rPr>
             <w:rStyle w:val="Hyperlink"/>
@@ -9716,7 +9132,7 @@
       <w:pPr>
         <w:pStyle w:val="NoSpacing"/>
       </w:pPr>
-      <w:hyperlink r:id="rId54" w:history="1">
+      <w:hyperlink r:id="rId55" w:history="1">
         <w:r>
           <w:rPr>
             <w:rStyle w:val="Hyperlink"/>
@@ -9734,7 +9150,7 @@
       <w:pPr>
         <w:pStyle w:val="NoSpacing"/>
       </w:pPr>
-      <w:hyperlink r:id="rId55" w:history="1">
+      <w:hyperlink r:id="rId56" w:history="1">
         <w:r>
           <w:rPr>
             <w:rStyle w:val="Hyperlink"/>
@@ -9756,12 +9172,12 @@
       </w:pPr>
     </w:p>
     <w:sectPr>
-      <w:headerReference w:type="even" r:id="rId56"/>
-      <w:headerReference w:type="default" r:id="rId57"/>
-      <w:footerReference w:type="even" r:id="rId58"/>
-      <w:footerReference w:type="default" r:id="rId59"/>
-      <w:headerReference w:type="first" r:id="rId60"/>
-      <w:footerReference w:type="first" r:id="rId61"/>
+      <w:headerReference w:type="even" r:id="rId57"/>
+      <w:headerReference w:type="default" r:id="rId58"/>
+      <w:footerReference w:type="even" r:id="rId59"/>
+      <w:footerReference w:type="default" r:id="rId60"/>
+      <w:headerReference w:type="first" r:id="rId61"/>
+      <w:footerReference w:type="first" r:id="rId62"/>
       <w:pgSz w:w="12240" w:h="15840"/>
       <w:pgMar w:top="630" w:right="1440" w:bottom="1440" w:left="1440" w:header="720" w:footer="720" w:gutter="0"/>
       <w:pgNumType w:start="1"/>
@@ -9889,7 +9305,7 @@
         <w:sz w:val="24"/>
         <w:szCs w:val="24"/>
       </w:rPr>
-      <w:t>8</w:t>
+      <w:t>14</w:t>
     </w:r>
     <w:r>
       <w:rPr>
@@ -9950,7 +9366,7 @@
         <w:sz w:val="24"/>
         <w:szCs w:val="24"/>
       </w:rPr>
-      <w:t>13</w:t>
+      <w:t>14</w:t>
     </w:r>
     <w:r>
       <w:rPr>
@@ -10118,7 +9534,7 @@
         <w:sz w:val="24"/>
         <w:szCs w:val="24"/>
       </w:rPr>
-      <w:t>13</w:t>
+      <w:t>14</w:t>
     </w:r>
     <w:r>
       <w:rPr>
@@ -15010,6 +14426,10 @@
 </go:gDocsCustomXmlDataStorage>
 </file>
 
+<file path=customXml/item2.xml><?xml version="1.0" encoding="utf-8"?>
+<b:Sources xmlns:b="http://schemas.openxmlformats.org/officeDocument/2006/bibliography" xmlns="http://schemas.openxmlformats.org/officeDocument/2006/bibliography" SelectedStyle="\APASixthEditionOfficeOnline.xsl" StyleName="APA" Version="6"/>
+</file>
+
 <file path=customXml/itemProps1.xml><?xml version="1.0" encoding="utf-8"?>
 <ds:datastoreItem xmlns:ds="http://schemas.openxmlformats.org/officeDocument/2006/customXml" ds:itemID="{11111111-1234-1234-1234-123412341234}">
   <ds:schemaRefs>
@@ -15017,4 +14437,12 @@
     <ds:schemaRef ds:uri="http://schemas.openxmlformats.org/officeDocument/2006/relationships"/>
   </ds:schemaRefs>
 </ds:datastoreItem>
+</file>
+
+<file path=customXml/itemProps2.xml><?xml version="1.0" encoding="utf-8"?>
+<ds:datastoreItem xmlns:ds="http://schemas.openxmlformats.org/officeDocument/2006/customXml" ds:itemID="{509B1AF4-65B6-4B27-BA31-4A09C5EF1BA3}">
+  <ds:schemaRefs>
+    <ds:schemaRef ds:uri="http://schemas.openxmlformats.org/officeDocument/2006/bibliography"/>
+  </ds:schemaRefs>
+</ds:datastoreItem>
 </file>
</xml_diff>